<commit_message>
modificacion del termino cliente 25/09/2021
</commit_message>
<xml_diff>
--- a/Modelamiento de Negocio.docx
+++ b/Modelamiento de Negocio.docx
@@ -3863,7 +3863,7 @@
           <w:rFonts w:ascii="Arial" w:hAnsi="Arial" w:cs="Arial"/>
           <w:lang w:val="es-PE"/>
         </w:rPr>
-        <w:t>mite de requerimiento inicia cuando el área usuaria final, envía un documento de solicitud de un cliente a</w:t>
+        <w:t>mite de requerimiento inicia cuando el área usuaria final, envía un documento de solicitud a</w:t>
       </w:r>
       <w:r>
         <w:rPr>
@@ -3891,6 +3891,13 @@
           <w:rFonts w:ascii="Arial" w:hAnsi="Arial" w:cs="Arial"/>
           <w:lang w:val="es-PE"/>
         </w:rPr>
+        <w:t xml:space="preserve"> </w:t>
+      </w:r>
+      <w:r>
+        <w:rPr>
+          <w:rFonts w:ascii="Arial" w:hAnsi="Arial" w:cs="Arial"/>
+          <w:lang w:val="es-PE"/>
+        </w:rPr>
         <w:t xml:space="preserve">(PECOSA), para su atención, dicha solicitud deberá adjuntar las características del bien solicitado. Una vez ingresada la solicitud, la </w:t>
       </w:r>
       <w:r>
@@ -3912,7 +3919,7 @@
           <w:rFonts w:ascii="Arial" w:hAnsi="Arial" w:cs="Arial"/>
           <w:lang w:val="es-PE"/>
         </w:rPr>
-        <w:t xml:space="preserve"> de estar disponible el stock. Si la entrega de bienes al cliente es </w:t>
+        <w:t xml:space="preserve"> de estar disponible el stock. Si la entrega de bienes es </w:t>
       </w:r>
       <w:r>
         <w:rPr>
@@ -3928,28 +3935,98 @@
           <w:rFonts w:ascii="Arial" w:hAnsi="Arial" w:cs="Arial"/>
           <w:lang w:val="es-PE"/>
         </w:rPr>
-        <w:t xml:space="preserve"> se coordinará la fecha y hora de entrega del requerimiento con el cliente solicitante a través</w:t>
+        <w:t xml:space="preserve"> se coordinará la fecha y hora de entrega del requerimiento con el </w:t>
       </w:r>
       <w:r>
         <w:rPr>
           <w:rFonts w:ascii="Arial" w:hAnsi="Arial" w:cs="Arial"/>
           <w:lang w:val="es-PE"/>
         </w:rPr>
-        <w:t xml:space="preserve"> del área de usuario final. El asistente administrativo deberá informar al gerente la disponibilidad de rece</w:t>
+        <w:t>área de usuario final. El asistente administrativo deberá informar al gerente la disponibilidad de rece</w:t>
       </w:r>
       <w:r>
         <w:rPr>
           <w:rFonts w:ascii="Arial" w:hAnsi="Arial" w:cs="Arial"/>
           <w:lang w:val="es-PE"/>
         </w:rPr>
-        <w:t>pción por parte del cliente a la fecha establecida. El área de usuario final retira del almacén</w:t>
+        <w:t xml:space="preserve">pción por parte </w:t>
       </w:r>
       <w:r>
         <w:rPr>
           <w:rFonts w:ascii="Arial" w:hAnsi="Arial" w:cs="Arial"/>
           <w:lang w:val="es-PE"/>
         </w:rPr>
-        <w:t xml:space="preserve"> lo solicitado; el cliente recibe la mercadería y firma el pecosa en señal de conformidad. La PECOSA es devuelta al área logística donde es firmada para luego derivar al almacén una copia del PECOSA donde será verificada la conformidad del procedimiento culminando con el archivado y registro en el sistema, según la norma el sistema integrado de gestión administrativa(SIGA), en caso de que la entrega se realizará </w:t>
+        <w:t>de dicha área</w:t>
+      </w:r>
+      <w:r>
+        <w:rPr>
+          <w:rFonts w:ascii="Arial" w:hAnsi="Arial" w:cs="Arial"/>
+          <w:lang w:val="es-PE"/>
+        </w:rPr>
+        <w:t xml:space="preserve"> a la fecha establecida. El área de usuario final retira del almacén</w:t>
+      </w:r>
+      <w:r>
+        <w:rPr>
+          <w:rFonts w:ascii="Arial" w:hAnsi="Arial" w:cs="Arial"/>
+          <w:lang w:val="es-PE"/>
+        </w:rPr>
+        <w:t xml:space="preserve"> lo solicitado</w:t>
+      </w:r>
+      <w:r>
+        <w:rPr>
+          <w:rFonts w:ascii="Arial" w:hAnsi="Arial" w:cs="Arial"/>
+          <w:lang w:val="es-PE"/>
+        </w:rPr>
+        <w:t xml:space="preserve"> y </w:t>
+      </w:r>
+      <w:r>
+        <w:rPr>
+          <w:rFonts w:ascii="Arial" w:hAnsi="Arial" w:cs="Arial"/>
+          <w:lang w:val="es-PE"/>
+        </w:rPr>
+        <w:t>firma</w:t>
+      </w:r>
+      <w:r>
+        <w:rPr>
+          <w:rFonts w:ascii="Arial" w:hAnsi="Arial" w:cs="Arial"/>
+          <w:lang w:val="es-PE"/>
+        </w:rPr>
+        <w:t>ra</w:t>
+      </w:r>
+      <w:r>
+        <w:rPr>
+          <w:rFonts w:ascii="Arial" w:hAnsi="Arial" w:cs="Arial"/>
+          <w:lang w:val="es-PE"/>
+        </w:rPr>
+        <w:t xml:space="preserve"> el </w:t>
+      </w:r>
+      <w:r>
+        <w:rPr>
+          <w:rFonts w:ascii="Arial" w:hAnsi="Arial" w:cs="Arial"/>
+          <w:lang w:val="es-PE"/>
+        </w:rPr>
+        <w:t>PECOSA</w:t>
+      </w:r>
+      <w:r>
+        <w:rPr>
+          <w:rFonts w:ascii="Arial" w:hAnsi="Arial" w:cs="Arial"/>
+          <w:lang w:val="es-PE"/>
+        </w:rPr>
+        <w:t xml:space="preserve"> en señal de conformidad. La PECOSA es devuelta al área logística donde es firmada para luego derivar al almacén una copia </w:t>
+      </w:r>
+      <w:r>
+        <w:rPr>
+          <w:rFonts w:ascii="Arial" w:hAnsi="Arial" w:cs="Arial"/>
+          <w:lang w:val="es-PE"/>
+        </w:rPr>
+        <w:t>del mismo,</w:t>
+      </w:r>
+      <w:r>
+        <w:rPr>
+          <w:rFonts w:ascii="Arial" w:hAnsi="Arial" w:cs="Arial"/>
+          <w:lang w:val="es-PE"/>
+        </w:rPr>
+        <w:t xml:space="preserve"> donde será verificada la conformidad del procedimiento culminando con el archivado y registro en el sistema, según la norma el sistema integrado de gestión administrativa(SIGA), en caso de que la entrega se realizará </w:t>
       </w:r>
       <w:r>
         <w:rPr>
@@ -5275,7 +5352,6 @@
           <w:i/>
           <w:color w:val="0000FF"/>
         </w:rPr>
-        <w:lastRenderedPageBreak/>
         <w:t xml:space="preserve">Detalle del flujo alterno. </w:t>
       </w:r>
     </w:p>
@@ -5362,6 +5438,7 @@
           <w:bCs/>
           <w:sz w:val="20"/>
         </w:rPr>
+        <w:lastRenderedPageBreak/>
         <w:t>Gestor del proceso</w:t>
       </w:r>
     </w:p>

</xml_diff>

<commit_message>
Añadido algunos pasos ECUN
</commit_message>
<xml_diff>
--- a/Modelamiento de Negocio.docx
+++ b/Modelamiento de Negocio.docx
@@ -3804,7 +3804,7 @@
         <w:pStyle w:val="Ttulo1"/>
         <w:numPr>
           <w:ilvl w:val="0"/>
-          <w:numId w:val="8"/>
+          <w:numId w:val="5"/>
         </w:numPr>
         <w:ind w:left="567" w:hanging="567"/>
         <w:rPr>
@@ -4149,7 +4149,7 @@
         <w:pStyle w:val="Ttulo1"/>
         <w:numPr>
           <w:ilvl w:val="0"/>
-          <w:numId w:val="8"/>
+          <w:numId w:val="5"/>
         </w:numPr>
         <w:ind w:left="567" w:hanging="567"/>
         <w:rPr>
@@ -4183,7 +4183,7 @@
         <w:pStyle w:val="Prrafodelista"/>
         <w:numPr>
           <w:ilvl w:val="0"/>
-          <w:numId w:val="49"/>
+          <w:numId w:val="7"/>
         </w:numPr>
         <w:rPr>
           <w:rFonts w:ascii="Arial" w:hAnsi="Arial" w:cs="Arial"/>
@@ -4209,7 +4209,7 @@
         <w:pStyle w:val="Prrafodelista"/>
         <w:numPr>
           <w:ilvl w:val="0"/>
-          <w:numId w:val="49"/>
+          <w:numId w:val="7"/>
         </w:numPr>
         <w:rPr>
           <w:rFonts w:ascii="Arial" w:hAnsi="Arial" w:cs="Arial"/>
@@ -4235,7 +4235,7 @@
         <w:pStyle w:val="Prrafodelista"/>
         <w:numPr>
           <w:ilvl w:val="0"/>
-          <w:numId w:val="49"/>
+          <w:numId w:val="7"/>
         </w:numPr>
         <w:rPr>
           <w:rFonts w:ascii="Arial" w:hAnsi="Arial" w:cs="Arial"/>
@@ -4263,7 +4263,7 @@
         <w:pStyle w:val="Ttulo1"/>
         <w:numPr>
           <w:ilvl w:val="0"/>
-          <w:numId w:val="8"/>
+          <w:numId w:val="5"/>
         </w:numPr>
         <w:ind w:left="567" w:hanging="567"/>
         <w:rPr>
@@ -4290,7 +4290,7 @@
         <w:pStyle w:val="Ttulo2"/>
         <w:numPr>
           <w:ilvl w:val="1"/>
-          <w:numId w:val="8"/>
+          <w:numId w:val="5"/>
         </w:numPr>
         <w:ind w:left="1276" w:hanging="709"/>
         <w:rPr>
@@ -4317,7 +4317,7 @@
         <w:pStyle w:val="Ttulo2"/>
         <w:numPr>
           <w:ilvl w:val="1"/>
-          <w:numId w:val="8"/>
+          <w:numId w:val="5"/>
         </w:numPr>
         <w:ind w:left="1276" w:hanging="709"/>
         <w:rPr>
@@ -4344,7 +4344,7 @@
         <w:pStyle w:val="Ttulo2"/>
         <w:numPr>
           <w:ilvl w:val="1"/>
-          <w:numId w:val="8"/>
+          <w:numId w:val="5"/>
         </w:numPr>
         <w:ind w:left="1276" w:hanging="709"/>
         <w:rPr>
@@ -4371,7 +4371,7 @@
         <w:pStyle w:val="Ttulo2"/>
         <w:numPr>
           <w:ilvl w:val="1"/>
-          <w:numId w:val="8"/>
+          <w:numId w:val="5"/>
         </w:numPr>
         <w:ind w:left="1276" w:hanging="709"/>
         <w:rPr>
@@ -4510,7 +4510,7 @@
         <w:pStyle w:val="Ttulo1"/>
         <w:numPr>
           <w:ilvl w:val="0"/>
-          <w:numId w:val="8"/>
+          <w:numId w:val="5"/>
         </w:numPr>
         <w:ind w:left="567" w:hanging="567"/>
         <w:rPr>
@@ -5072,7 +5072,7 @@
         <w:pStyle w:val="Ttulo2"/>
         <w:numPr>
           <w:ilvl w:val="1"/>
-          <w:numId w:val="8"/>
+          <w:numId w:val="5"/>
         </w:numPr>
         <w:ind w:left="1276" w:hanging="709"/>
         <w:rPr>
@@ -5209,7 +5209,7 @@
                 <w:color w:val="0000FF"/>
               </w:rPr>
               <w:drawing>
-                <wp:anchor distT="0" distB="0" distL="114300" distR="114300" simplePos="0" relativeHeight="251650048" behindDoc="0" locked="0" layoutInCell="1" allowOverlap="1" wp14:anchorId="7E8CCB3D" wp14:editId="0965F480">
+                <wp:anchor distT="0" distB="0" distL="114300" distR="114300" simplePos="0" relativeHeight="251652096" behindDoc="0" locked="0" layoutInCell="1" allowOverlap="1" wp14:anchorId="7E8CCB3D" wp14:editId="0965F480">
                   <wp:simplePos x="0" y="0"/>
                   <wp:positionH relativeFrom="column">
                     <wp:posOffset>35736</wp:posOffset>
@@ -5331,7 +5331,7 @@
         <w:pStyle w:val="Ttulo2"/>
         <w:numPr>
           <w:ilvl w:val="2"/>
-          <w:numId w:val="8"/>
+          <w:numId w:val="5"/>
         </w:numPr>
         <w:rPr>
           <w:rFonts w:ascii="Verdana" w:hAnsi="Verdana"/>
@@ -5833,7 +5833,7 @@
         <w:pStyle w:val="Ttulo2"/>
         <w:numPr>
           <w:ilvl w:val="2"/>
-          <w:numId w:val="8"/>
+          <w:numId w:val="5"/>
         </w:numPr>
         <w:rPr>
           <w:rFonts w:ascii="Verdana" w:hAnsi="Verdana"/>
@@ -5875,7 +5875,7 @@
           <w:lang w:val="es-PE"/>
         </w:rPr>
         <w:drawing>
-          <wp:anchor distT="0" distB="0" distL="114300" distR="114300" simplePos="0" relativeHeight="251652096" behindDoc="1" locked="0" layoutInCell="1" allowOverlap="1" wp14:anchorId="196F16AE" wp14:editId="6E844EF0">
+          <wp:anchor distT="0" distB="0" distL="114300" distR="114300" simplePos="0" relativeHeight="251655168" behindDoc="1" locked="0" layoutInCell="1" allowOverlap="1" wp14:anchorId="196F16AE" wp14:editId="6E844EF0">
             <wp:simplePos x="0" y="0"/>
             <wp:positionH relativeFrom="column">
               <wp:posOffset>52705</wp:posOffset>
@@ -5999,7 +5999,7 @@
         <w:pStyle w:val="Ttulo2"/>
         <w:numPr>
           <w:ilvl w:val="2"/>
-          <w:numId w:val="8"/>
+          <w:numId w:val="5"/>
         </w:numPr>
         <w:rPr>
           <w:rFonts w:ascii="Verdana" w:hAnsi="Verdana"/>
@@ -6085,14 +6085,6 @@
     <w:p>
       <w:pPr>
         <w:pStyle w:val="Textoindependiente"/>
-        <w:numPr>
-          <w:ilvl w:val="0"/>
-          <w:numId w:val="3"/>
-        </w:numPr>
-        <w:tabs>
-          <w:tab w:val="clear" w:pos="432"/>
-          <w:tab w:val="num" w:pos="1430"/>
-        </w:tabs>
         <w:spacing w:line="360" w:lineRule="auto"/>
         <w:ind w:left="1430"/>
         <w:rPr>
@@ -6102,15 +6094,6 @@
           <w:sz w:val="20"/>
         </w:rPr>
       </w:pPr>
-      <w:r>
-        <w:rPr>
-          <w:rFonts w:ascii="Verdana" w:hAnsi="Verdana" w:cs="Arial"/>
-          <w:b/>
-          <w:bCs/>
-          <w:sz w:val="20"/>
-        </w:rPr>
-        <w:t>Objetivo</w:t>
-      </w:r>
     </w:p>
     <w:p>
       <w:pPr>
@@ -6139,6 +6122,69 @@
           <w:bCs/>
           <w:sz w:val="20"/>
         </w:rPr>
+        <w:t>Objetivo</w:t>
+      </w:r>
+    </w:p>
+    <w:p>
+      <w:pPr>
+        <w:ind w:left="1418" w:firstLine="1"/>
+        <w:rPr>
+          <w:rFonts w:ascii="Verdana" w:hAnsi="Verdana" w:cs="Arial"/>
+        </w:rPr>
+      </w:pPr>
+      <w:r>
+        <w:rPr>
+          <w:rFonts w:ascii="Verdana" w:hAnsi="Verdana" w:cs="Arial"/>
+        </w:rPr>
+        <w:t>Disminuir el tiempo de respuesta de cada solicitud en un 50% al año anterior</w:t>
+      </w:r>
+      <w:r>
+        <w:rPr>
+          <w:rFonts w:ascii="Verdana" w:hAnsi="Verdana" w:cs="Arial"/>
+        </w:rPr>
+        <w:t>.</w:t>
+      </w:r>
+    </w:p>
+    <w:p>
+      <w:pPr>
+        <w:pStyle w:val="Textoindependiente"/>
+        <w:spacing w:line="360" w:lineRule="auto"/>
+        <w:ind w:left="1418"/>
+        <w:rPr>
+          <w:rFonts w:ascii="Verdana" w:hAnsi="Verdana" w:cs="Arial"/>
+          <w:b/>
+          <w:bCs/>
+          <w:sz w:val="20"/>
+        </w:rPr>
+      </w:pPr>
+    </w:p>
+    <w:p>
+      <w:pPr>
+        <w:pStyle w:val="Textoindependiente"/>
+        <w:numPr>
+          <w:ilvl w:val="0"/>
+          <w:numId w:val="3"/>
+        </w:numPr>
+        <w:tabs>
+          <w:tab w:val="clear" w:pos="432"/>
+          <w:tab w:val="num" w:pos="1430"/>
+        </w:tabs>
+        <w:spacing w:line="360" w:lineRule="auto"/>
+        <w:ind w:left="1430"/>
+        <w:rPr>
+          <w:rFonts w:ascii="Verdana" w:hAnsi="Verdana" w:cs="Arial"/>
+          <w:b/>
+          <w:bCs/>
+          <w:sz w:val="20"/>
+        </w:rPr>
+      </w:pPr>
+      <w:r>
+        <w:rPr>
+          <w:rFonts w:ascii="Verdana" w:hAnsi="Verdana" w:cs="Arial"/>
+          <w:b/>
+          <w:bCs/>
+          <w:sz w:val="20"/>
+        </w:rPr>
         <w:t>Flujo de Trabajo</w:t>
       </w:r>
     </w:p>
@@ -6176,6 +6222,83 @@
       <w:pPr>
         <w:pStyle w:val="Textoindependiente"/>
         <w:numPr>
+          <w:ilvl w:val="6"/>
+          <w:numId w:val="8"/>
+        </w:numPr>
+        <w:spacing w:line="360" w:lineRule="auto"/>
+        <w:rPr>
+          <w:rFonts w:ascii="Verdana" w:hAnsi="Verdana" w:cs="Arial"/>
+          <w:sz w:val="20"/>
+        </w:rPr>
+      </w:pPr>
+      <w:r>
+        <w:rPr>
+          <w:rFonts w:ascii="Verdana" w:hAnsi="Verdana" w:cs="Arial"/>
+          <w:sz w:val="20"/>
+        </w:rPr>
+        <w:t>El asistente del área de usuario final envía un documento de solicitud</w:t>
+      </w:r>
+      <w:r>
+        <w:rPr>
+          <w:rFonts w:ascii="Verdana" w:hAnsi="Verdana" w:cs="Arial"/>
+          <w:sz w:val="20"/>
+        </w:rPr>
+        <w:t>(PECOSA)</w:t>
+      </w:r>
+      <w:r>
+        <w:rPr>
+          <w:rFonts w:ascii="Verdana" w:hAnsi="Verdana" w:cs="Arial"/>
+          <w:sz w:val="20"/>
+        </w:rPr>
+        <w:t xml:space="preserve"> a la subgerencia del almacén.</w:t>
+      </w:r>
+    </w:p>
+    <w:p>
+      <w:pPr>
+        <w:pStyle w:val="Textoindependiente"/>
+        <w:numPr>
+          <w:ilvl w:val="6"/>
+          <w:numId w:val="8"/>
+        </w:numPr>
+        <w:spacing w:line="360" w:lineRule="auto"/>
+        <w:rPr>
+          <w:rFonts w:ascii="Verdana" w:hAnsi="Verdana" w:cs="Arial"/>
+          <w:sz w:val="20"/>
+        </w:rPr>
+      </w:pPr>
+      <w:r>
+        <w:rPr>
+          <w:rFonts w:ascii="Verdana" w:hAnsi="Verdana" w:cs="Arial"/>
+          <w:sz w:val="20"/>
+        </w:rPr>
+        <w:t>El subgerente del almacén procede a verificar y autorizar los productos a despachar designados en el PECOSA.</w:t>
+      </w:r>
+    </w:p>
+    <w:p>
+      <w:pPr>
+        <w:pStyle w:val="Textoindependiente"/>
+        <w:numPr>
+          <w:ilvl w:val="6"/>
+          <w:numId w:val="8"/>
+        </w:numPr>
+        <w:spacing w:line="360" w:lineRule="auto"/>
+        <w:rPr>
+          <w:rFonts w:ascii="Verdana" w:hAnsi="Verdana" w:cs="Arial"/>
+          <w:sz w:val="20"/>
+        </w:rPr>
+      </w:pPr>
+      <w:r>
+        <w:rPr>
+          <w:rFonts w:ascii="Verdana" w:hAnsi="Verdana" w:cs="Arial"/>
+          <w:sz w:val="20"/>
+        </w:rPr>
+        <w:t>El subgerente del almacén gestiona el pedido de compra al no encontrarse stock.</w:t>
+      </w:r>
+    </w:p>
+    <w:p>
+      <w:pPr>
+        <w:pStyle w:val="Textoindependiente"/>
+        <w:numPr>
           <w:ilvl w:val="1"/>
           <w:numId w:val="3"/>
         </w:numPr>
@@ -6201,6 +6324,19 @@
         </w:rPr>
         <w:t>Flujos Alternativos</w:t>
       </w:r>
+    </w:p>
+    <w:p>
+      <w:pPr>
+        <w:pStyle w:val="Textoindependiente"/>
+        <w:spacing w:line="360" w:lineRule="auto"/>
+        <w:ind w:left="720"/>
+        <w:rPr>
+          <w:rFonts w:ascii="Verdana" w:hAnsi="Verdana" w:cs="Arial"/>
+          <w:b/>
+          <w:bCs/>
+          <w:sz w:val="20"/>
+        </w:rPr>
+      </w:pPr>
     </w:p>
     <w:p>
       <w:pPr>
@@ -6235,6 +6371,25 @@
     <w:p>
       <w:pPr>
         <w:pStyle w:val="Textoindependiente"/>
+        <w:spacing w:line="360" w:lineRule="auto"/>
+        <w:ind w:left="1430"/>
+        <w:rPr>
+          <w:rFonts w:ascii="Verdana" w:hAnsi="Verdana" w:cs="Arial"/>
+          <w:sz w:val="20"/>
+        </w:rPr>
+      </w:pPr>
+      <w:r>
+        <w:rPr>
+          <w:rFonts w:ascii="Verdana" w:hAnsi="Verdana" w:cs="Arial"/>
+          <w:sz w:val="20"/>
+        </w:rPr>
+        <w:lastRenderedPageBreak/>
+        <w:t>Básico</w:t>
+      </w:r>
+    </w:p>
+    <w:p>
+      <w:pPr>
+        <w:pStyle w:val="Textoindependiente"/>
         <w:numPr>
           <w:ilvl w:val="0"/>
           <w:numId w:val="3"/>
@@ -6270,14 +6425,6 @@
           <w:color w:val="0000FF"/>
         </w:rPr>
       </w:pPr>
-      <w:r>
-        <w:rPr>
-          <w:rFonts w:ascii="Verdana" w:hAnsi="Verdana" w:cs="Arial"/>
-          <w:i/>
-          <w:color w:val="0000FF"/>
-        </w:rPr>
-        <w:br w:type="page"/>
-      </w:r>
     </w:p>
     <w:p>
       <w:pPr>
@@ -6287,7 +6434,7 @@
           <w:tab w:val="left" w:pos="1418"/>
         </w:tabs>
         <w:spacing w:line="360" w:lineRule="auto"/>
-        <w:ind w:left="1418" w:firstLine="0"/>
+        <w:ind w:hanging="720"/>
         <w:rPr>
           <w:rFonts w:ascii="Verdana" w:hAnsi="Verdana" w:cs="Arial"/>
           <w:i/>
@@ -6301,7 +6448,7 @@
         <w:pStyle w:val="Ttulo2"/>
         <w:numPr>
           <w:ilvl w:val="1"/>
-          <w:numId w:val="8"/>
+          <w:numId w:val="5"/>
         </w:numPr>
         <w:ind w:left="1276" w:hanging="709"/>
         <w:rPr>
@@ -6335,7 +6482,7 @@
           <w:lang w:val="es-PE"/>
         </w:rPr>
         <w:drawing>
-          <wp:anchor distT="0" distB="0" distL="114300" distR="114300" simplePos="0" relativeHeight="251659776" behindDoc="1" locked="0" layoutInCell="1" allowOverlap="1" wp14:anchorId="118B5E2E" wp14:editId="0498AF34">
+          <wp:anchor distT="0" distB="0" distL="114300" distR="114300" simplePos="0" relativeHeight="251658240" behindDoc="1" locked="0" layoutInCell="1" allowOverlap="1" wp14:anchorId="118B5E2E" wp14:editId="0498AF34">
             <wp:simplePos x="0" y="0"/>
             <wp:positionH relativeFrom="column">
               <wp:posOffset>1694356</wp:posOffset>
@@ -6426,7 +6573,7 @@
         <w:pStyle w:val="Ttulo2"/>
         <w:numPr>
           <w:ilvl w:val="1"/>
-          <w:numId w:val="8"/>
+          <w:numId w:val="5"/>
         </w:numPr>
         <w:ind w:left="1276" w:hanging="709"/>
         <w:rPr>
@@ -6649,7 +6796,7 @@
                 <w:color w:val="0070C0"/>
               </w:rPr>
               <w:drawing>
-                <wp:anchor distT="0" distB="0" distL="114300" distR="114300" simplePos="0" relativeHeight="251648000" behindDoc="0" locked="0" layoutInCell="1" allowOverlap="1" wp14:anchorId="1C9AF202" wp14:editId="5E64DC1E">
+                <wp:anchor distT="0" distB="0" distL="114300" distR="114300" simplePos="0" relativeHeight="251649024" behindDoc="0" locked="0" layoutInCell="1" allowOverlap="1" wp14:anchorId="1C9AF202" wp14:editId="5E64DC1E">
                   <wp:simplePos x="0" y="0"/>
                   <wp:positionH relativeFrom="column">
                     <wp:posOffset>41578</wp:posOffset>
@@ -6777,6 +6924,7 @@
                 <w:noProof/>
                 <w:color w:val="0070C0"/>
               </w:rPr>
+              <w:lastRenderedPageBreak/>
               <w:drawing>
                 <wp:inline distT="0" distB="0" distL="0" distR="0" wp14:anchorId="7B7E498F" wp14:editId="297F89F4">
                   <wp:extent cx="1944370" cy="1418590"/>
@@ -6855,6 +7003,7 @@
                 <w:iCs/>
                 <w:color w:val="000000" w:themeColor="text1"/>
               </w:rPr>
+              <w:lastRenderedPageBreak/>
               <w:t>Personal administrativo del MPFN, su principal labor es la evaluación de la compra y la posterior solicitud de esta. Trabaja en conjunto con el personal de abastecimiento.</w:t>
             </w:r>
           </w:p>
@@ -6889,7 +7038,6 @@
                 <w:noProof/>
                 <w:color w:val="0070C0"/>
               </w:rPr>
-              <w:lastRenderedPageBreak/>
               <w:drawing>
                 <wp:inline distT="0" distB="0" distL="0" distR="0" wp14:anchorId="0B484D35" wp14:editId="4EA05618">
                   <wp:extent cx="1734185" cy="1418590"/>
@@ -6959,17 +7107,7 @@
                 <w:iCs/>
                 <w:color w:val="000000" w:themeColor="text1"/>
               </w:rPr>
-              <w:lastRenderedPageBreak/>
-              <w:t xml:space="preserve">Personal de asistencia de alto nivel </w:t>
-            </w:r>
-            <w:r>
-              <w:rPr>
-                <w:rFonts w:ascii="Verdana" w:hAnsi="Verdana" w:cs="Arial"/>
-                <w:iCs/>
-                <w:color w:val="000000" w:themeColor="text1"/>
-              </w:rPr>
-              <w:lastRenderedPageBreak/>
-              <w:t>encargado de la planificación y gestión de varias operaciones relacionadas con el flujo de los bienes desde su gestión hasta la entrega.</w:t>
+              <w:t>Personal de asistencia de alto nivel encargado de la planificación y gestión de varias operaciones relacionadas con el flujo de los bienes desde su gestión hasta la entrega.</w:t>
             </w:r>
           </w:p>
         </w:tc>
@@ -6994,7 +7132,6 @@
                 <w:noProof/>
                 <w:color w:val="0070C0"/>
               </w:rPr>
-              <w:lastRenderedPageBreak/>
               <w:drawing>
                 <wp:inline distT="0" distB="0" distL="0" distR="0" wp14:anchorId="3761DB56" wp14:editId="5627DA1D">
                   <wp:extent cx="2018030" cy="1418590"/>
@@ -7187,7 +7324,7 @@
         <w:pStyle w:val="Ttulo2"/>
         <w:numPr>
           <w:ilvl w:val="1"/>
-          <w:numId w:val="45"/>
+          <w:numId w:val="6"/>
         </w:numPr>
         <w:ind w:left="1276" w:hanging="709"/>
         <w:rPr>
@@ -7433,6 +7570,7 @@
                 <w:noProof/>
                 <w:color w:val="0070C0"/>
               </w:rPr>
+              <w:lastRenderedPageBreak/>
               <w:drawing>
                 <wp:inline distT="0" distB="0" distL="0" distR="0" wp14:anchorId="27EB6CE2" wp14:editId="21642868">
                   <wp:extent cx="1471295" cy="1418590"/>
@@ -7528,7 +7666,6 @@
                 <w:noProof/>
                 <w:color w:val="0070C0"/>
               </w:rPr>
-              <w:lastRenderedPageBreak/>
               <w:drawing>
                 <wp:inline distT="0" distB="0" distL="0" distR="0" wp14:anchorId="4C31ED28" wp14:editId="0710791A">
                   <wp:extent cx="1471295" cy="1418590"/>
@@ -8025,7 +8162,7 @@
         <w:pStyle w:val="Ttulo2"/>
         <w:numPr>
           <w:ilvl w:val="1"/>
-          <w:numId w:val="45"/>
+          <w:numId w:val="6"/>
         </w:numPr>
         <w:ind w:left="1276" w:hanging="709"/>
         <w:rPr>
@@ -8129,7 +8266,7 @@
         <w:pStyle w:val="Ttulo2"/>
         <w:numPr>
           <w:ilvl w:val="1"/>
-          <w:numId w:val="45"/>
+          <w:numId w:val="6"/>
         </w:numPr>
         <w:ind w:left="1276" w:hanging="709"/>
         <w:rPr>
@@ -8151,7 +8288,7 @@
         <w:pStyle w:val="Ttulo2"/>
         <w:numPr>
           <w:ilvl w:val="1"/>
-          <w:numId w:val="45"/>
+          <w:numId w:val="6"/>
         </w:numPr>
         <w:ind w:left="1276" w:hanging="709"/>
         <w:rPr>
@@ -8160,33 +8297,30 @@
           <w:sz w:val="20"/>
           <w:lang w:val="es-PE"/>
         </w:rPr>
-      </w:pPr>
-      <w:r>
-        <w:rPr>
-          <w:rFonts w:ascii="Verdana" w:hAnsi="Verdana"/>
-          <w:iCs/>
-          <w:sz w:val="20"/>
+        <w:sectPr>
+          <w:pgSz w:w="23247" w:h="16840" w:code="9"/>
+          <w:pgMar w:top="1418" w:right="992" w:bottom="1412" w:left="425" w:header="720" w:footer="737" w:gutter="0"/>
+          <w:cols w:space="720"/>
+          <w:titlePg/>
+        </w:sectPr>
+      </w:pPr>
+      <w:r>
+        <w:rPr>
+          <w:noProof/>
           <w:lang w:val="es-PE"/>
         </w:rPr>
         <w:lastRenderedPageBreak/>
-        <w:t>Diagrama de Actividades de Negocio</w:t>
-      </w:r>
-      <w:r>
-        <w:rPr>
-          <w:noProof/>
-          <w:lang w:val="es-PE"/>
-        </w:rPr>
         <w:drawing>
-          <wp:anchor distT="0" distB="0" distL="114300" distR="114300" simplePos="0" relativeHeight="251668480" behindDoc="1" locked="0" layoutInCell="1" allowOverlap="1" wp14:anchorId="150323CA" wp14:editId="01A7AE7C">
+          <wp:anchor distT="0" distB="0" distL="114300" distR="114300" simplePos="0" relativeHeight="251668480" behindDoc="1" locked="0" layoutInCell="1" allowOverlap="1" wp14:anchorId="150323CA" wp14:editId="255B5452">
             <wp:simplePos x="0" y="0"/>
             <wp:positionH relativeFrom="column">
-              <wp:posOffset>-909752</wp:posOffset>
+              <wp:posOffset>1075690</wp:posOffset>
             </wp:positionH>
             <wp:positionV relativeFrom="paragraph">
-              <wp:posOffset>335078</wp:posOffset>
+              <wp:posOffset>859155</wp:posOffset>
             </wp:positionV>
-            <wp:extent cx="7039610" cy="8319770"/>
-            <wp:effectExtent l="0" t="0" r="8890" b="5080"/>
+            <wp:extent cx="11904345" cy="7487285"/>
+            <wp:effectExtent l="0" t="0" r="1905" b="0"/>
             <wp:wrapSquare wrapText="bothSides"/>
             <wp:docPr id="1" name="Imagen 1"/>
             <wp:cNvGraphicFramePr>
@@ -8217,7 +8351,7 @@
                   <pic:spPr bwMode="auto">
                     <a:xfrm>
                       <a:off x="0" y="0"/>
-                      <a:ext cx="7039610" cy="8319770"/>
+                      <a:ext cx="11904345" cy="7487285"/>
                     </a:xfrm>
                     <a:prstGeom prst="rect">
                       <a:avLst/>
@@ -8241,38 +8375,62 @@
       </w:r>
       <w:r>
         <w:rPr>
+          <w:rFonts w:cs="Arial"/>
+          <w:iCs/>
+          <w:lang w:val="es-PE"/>
+        </w:rPr>
+        <w:t>Diagrama de Actividades de Negocio</w:t>
+      </w:r>
+    </w:p>
+    <w:p>
+      <w:pPr>
+        <w:pStyle w:val="Ttulo2"/>
+        <w:numPr>
+          <w:ilvl w:val="1"/>
+          <w:numId w:val="6"/>
+        </w:numPr>
+        <w:ind w:left="1701" w:hanging="709"/>
+        <w:rPr>
+          <w:rFonts w:ascii="Verdana" w:hAnsi="Verdana"/>
+          <w:iCs/>
+          <w:sz w:val="20"/>
+          <w:lang w:val="es-PE"/>
+        </w:rPr>
+      </w:pPr>
+      <w:r>
+        <w:rPr>
+          <w:rFonts w:ascii="Verdana" w:hAnsi="Verdana"/>
+          <w:iCs/>
+          <w:sz w:val="20"/>
+          <w:lang w:val="es-PE"/>
+        </w:rPr>
+        <w:lastRenderedPageBreak/>
+        <w:t>Diagrama de Actividades de Negocio</w:t>
+      </w:r>
+      <w:bookmarkStart w:id="16" w:name="_Toc349570115"/>
+    </w:p>
+    <w:p>
+      <w:pPr>
+        <w:pStyle w:val="Ttulo2"/>
+        <w:numPr>
+          <w:ilvl w:val="1"/>
+          <w:numId w:val="6"/>
+        </w:numPr>
+        <w:ind w:left="1701" w:hanging="709"/>
+        <w:rPr>
+          <w:rFonts w:ascii="Verdana" w:hAnsi="Verdana"/>
+          <w:iCs/>
+          <w:sz w:val="20"/>
+          <w:lang w:val="es-PE"/>
+        </w:rPr>
+      </w:pPr>
+      <w:r>
+        <w:rPr>
           <w:rFonts w:ascii="Verdana" w:hAnsi="Verdana"/>
           <w:sz w:val="22"/>
           <w:szCs w:val="22"/>
           <w:lang w:val="es-PE"/>
         </w:rPr>
-        <w:br w:type="page"/>
-      </w:r>
-    </w:p>
-    <w:p>
-      <w:pPr>
-        <w:pStyle w:val="Ttulo1"/>
-        <w:numPr>
-          <w:ilvl w:val="0"/>
-          <w:numId w:val="8"/>
-        </w:numPr>
-        <w:ind w:hanging="720"/>
-        <w:rPr>
-          <w:rFonts w:ascii="Verdana" w:hAnsi="Verdana"/>
-          <w:sz w:val="22"/>
-          <w:szCs w:val="22"/>
-          <w:lang w:val="es-PE"/>
-        </w:rPr>
-      </w:pPr>
-      <w:bookmarkStart w:id="16" w:name="_Toc349570115"/>
-      <w:r>
-        <w:rPr>
-          <w:rFonts w:ascii="Verdana" w:hAnsi="Verdana"/>
-          <w:sz w:val="22"/>
-          <w:szCs w:val="22"/>
-          <w:lang w:val="es-PE"/>
-        </w:rPr>
-        <w:lastRenderedPageBreak/>
         <w:t>Reglas de Negocio</w:t>
       </w:r>
       <w:bookmarkEnd w:id="16"/>
@@ -8280,7 +8438,7 @@
     <w:p>
       <w:pPr>
         <w:pStyle w:val="MTemaNormal"/>
-        <w:ind w:left="720"/>
+        <w:ind w:left="1701"/>
         <w:rPr>
           <w:i/>
           <w:color w:val="0000FF"/>
@@ -8307,8 +8465,8 @@
         <w:tblLook w:val="0000" w:firstRow="0" w:lastRow="0" w:firstColumn="0" w:lastColumn="0" w:noHBand="0" w:noVBand="0"/>
       </w:tblPr>
       <w:tblGrid>
-        <w:gridCol w:w="2393"/>
-        <w:gridCol w:w="5615"/>
+        <w:gridCol w:w="2686"/>
+        <w:gridCol w:w="5322"/>
       </w:tblGrid>
       <w:tr>
         <w:trPr>
@@ -8323,6 +8481,7 @@
           </w:tcPr>
           <w:p>
             <w:pPr>
+              <w:ind w:left="1701"/>
               <w:jc w:val="center"/>
               <w:rPr>
                 <w:rFonts w:ascii="Verdana" w:hAnsi="Verdana" w:cs="Arial"/>
@@ -8348,6 +8507,7 @@
           </w:tcPr>
           <w:p>
             <w:pPr>
+              <w:ind w:left="1701"/>
               <w:jc w:val="center"/>
               <w:rPr>
                 <w:rFonts w:ascii="Verdana" w:hAnsi="Verdana" w:cs="Arial"/>
@@ -8380,7 +8540,7 @@
           <w:p>
             <w:pPr>
               <w:pStyle w:val="MTemaNormal"/>
-              <w:ind w:left="212"/>
+              <w:ind w:left="1701"/>
               <w:jc w:val="center"/>
               <w:rPr>
                 <w:i/>
@@ -8399,6 +8559,7 @@
           </w:p>
           <w:p>
             <w:pPr>
+              <w:ind w:left="1701"/>
               <w:jc w:val="center"/>
               <w:rPr>
                 <w:rFonts w:ascii="Verdana" w:hAnsi="Verdana" w:cs="Arial"/>
@@ -8417,6 +8578,7 @@
           </w:tcPr>
           <w:p>
             <w:pPr>
+              <w:ind w:left="1701"/>
               <w:jc w:val="center"/>
               <w:rPr>
                 <w:rFonts w:ascii="Verdana" w:hAnsi="Verdana" w:cs="Arial"/>
@@ -8450,7 +8612,7 @@
           <w:p>
             <w:pPr>
               <w:pStyle w:val="MTemaNormal"/>
-              <w:ind w:left="212"/>
+              <w:ind w:left="1701"/>
               <w:jc w:val="center"/>
               <w:rPr>
                 <w:i/>
@@ -8469,6 +8631,7 @@
           </w:p>
           <w:p>
             <w:pPr>
+              <w:ind w:left="1701"/>
               <w:jc w:val="center"/>
               <w:rPr>
                 <w:rFonts w:ascii="Verdana" w:hAnsi="Verdana" w:cs="Arial"/>
@@ -8487,6 +8650,7 @@
           </w:tcPr>
           <w:p>
             <w:pPr>
+              <w:ind w:left="1701"/>
               <w:jc w:val="center"/>
               <w:rPr>
                 <w:rFonts w:ascii="Verdana" w:hAnsi="Verdana" w:cs="Arial"/>
@@ -8520,7 +8684,7 @@
           <w:p>
             <w:pPr>
               <w:pStyle w:val="MTemaNormal"/>
-              <w:ind w:left="212"/>
+              <w:ind w:left="1701"/>
               <w:jc w:val="center"/>
               <w:rPr>
                 <w:i/>
@@ -8538,6 +8702,7 @@
           </w:tcPr>
           <w:p>
             <w:pPr>
+              <w:ind w:left="1701"/>
               <w:jc w:val="center"/>
               <w:rPr>
                 <w:rFonts w:ascii="Verdana" w:hAnsi="Verdana" w:cs="Arial"/>
@@ -8562,7 +8727,7 @@
           <w:p>
             <w:pPr>
               <w:pStyle w:val="MTemaNormal"/>
-              <w:ind w:left="212"/>
+              <w:ind w:left="1701"/>
               <w:jc w:val="center"/>
               <w:rPr>
                 <w:i/>
@@ -8588,6 +8753,7 @@
           </w:tcPr>
           <w:p>
             <w:pPr>
+              <w:ind w:left="1701"/>
               <w:jc w:val="center"/>
               <w:rPr>
                 <w:rFonts w:ascii="Verdana" w:hAnsi="Verdana" w:cs="Arial"/>
@@ -8604,9 +8770,9 @@
         <w:pStyle w:val="Ttulo1"/>
         <w:numPr>
           <w:ilvl w:val="0"/>
-          <w:numId w:val="8"/>
+          <w:numId w:val="5"/>
         </w:numPr>
-        <w:ind w:left="567" w:hanging="567"/>
+        <w:ind w:left="1701" w:hanging="567"/>
         <w:rPr>
           <w:rFonts w:ascii="Verdana" w:hAnsi="Verdana"/>
           <w:sz w:val="22"/>
@@ -8629,7 +8795,7 @@
     <w:p>
       <w:pPr>
         <w:pStyle w:val="MTemaNormal"/>
-        <w:ind w:left="720"/>
+        <w:ind w:left="1701"/>
         <w:rPr>
           <w:i/>
           <w:color w:val="0000FF"/>
@@ -8680,7 +8846,7 @@
     <w:p>
       <w:pPr>
         <w:pStyle w:val="MTemaNormal"/>
-        <w:ind w:left="720"/>
+        <w:ind w:left="1418"/>
         <w:rPr>
           <w:i/>
           <w:color w:val="0000FF"/>
@@ -8699,7 +8865,7 @@
     <w:tbl>
       <w:tblPr>
         <w:tblW w:w="8280" w:type="dxa"/>
-        <w:tblInd w:w="948" w:type="dxa"/>
+        <w:tblInd w:w="1390" w:type="dxa"/>
         <w:tblBorders>
           <w:top w:val="single" w:sz="4" w:space="0" w:color="auto"/>
           <w:left w:val="single" w:sz="4" w:space="0" w:color="auto"/>
@@ -8711,8 +8877,8 @@
         <w:tblLook w:val="01E0" w:firstRow="1" w:lastRow="1" w:firstColumn="1" w:lastColumn="1" w:noHBand="0" w:noVBand="0"/>
       </w:tblPr>
       <w:tblGrid>
-        <w:gridCol w:w="2014"/>
-        <w:gridCol w:w="6266"/>
+        <w:gridCol w:w="2656"/>
+        <w:gridCol w:w="5624"/>
       </w:tblGrid>
       <w:tr>
         <w:trPr>
@@ -8720,12 +8886,13 @@
         </w:trPr>
         <w:tc>
           <w:tcPr>
-            <w:tcW w:w="2014" w:type="dxa"/>
+            <w:tcW w:w="2656" w:type="dxa"/>
             <w:shd w:val="clear" w:color="auto" w:fill="BFBFBF"/>
             <w:vAlign w:val="center"/>
           </w:tcPr>
           <w:p>
             <w:pPr>
+              <w:ind w:left="1418"/>
               <w:jc w:val="center"/>
               <w:rPr>
                 <w:rFonts w:ascii="Verdana" w:hAnsi="Verdana" w:cs="Arial"/>
@@ -8747,12 +8914,13 @@
         </w:tc>
         <w:tc>
           <w:tcPr>
-            <w:tcW w:w="6266" w:type="dxa"/>
+            <w:tcW w:w="5624" w:type="dxa"/>
             <w:shd w:val="clear" w:color="auto" w:fill="BFBFBF"/>
             <w:vAlign w:val="center"/>
           </w:tcPr>
           <w:p>
             <w:pPr>
+              <w:ind w:left="1418"/>
               <w:jc w:val="center"/>
               <w:rPr>
                 <w:rFonts w:ascii="Verdana" w:hAnsi="Verdana" w:cs="Arial"/>
@@ -8787,11 +8955,12 @@
         </w:tblPrEx>
         <w:tc>
           <w:tcPr>
-            <w:tcW w:w="2014" w:type="dxa"/>
+            <w:tcW w:w="2656" w:type="dxa"/>
             <w:vAlign w:val="center"/>
           </w:tcPr>
           <w:p>
             <w:pPr>
+              <w:ind w:left="1418"/>
               <w:rPr>
                 <w:rFonts w:ascii="Arial" w:hAnsi="Arial" w:cs="Arial"/>
                 <w:b/>
@@ -8801,11 +8970,12 @@
         </w:tc>
         <w:tc>
           <w:tcPr>
-            <w:tcW w:w="6266" w:type="dxa"/>
+            <w:tcW w:w="5624" w:type="dxa"/>
             <w:vAlign w:val="center"/>
           </w:tcPr>
           <w:p>
             <w:pPr>
+              <w:ind w:left="1418"/>
               <w:rPr>
                 <w:rFonts w:ascii="Arial" w:hAnsi="Arial" w:cs="Arial"/>
               </w:rPr>
@@ -8827,11 +8997,12 @@
         </w:tblPrEx>
         <w:tc>
           <w:tcPr>
-            <w:tcW w:w="2014" w:type="dxa"/>
+            <w:tcW w:w="2656" w:type="dxa"/>
             <w:vAlign w:val="center"/>
           </w:tcPr>
           <w:p>
             <w:pPr>
+              <w:ind w:left="1418"/>
               <w:rPr>
                 <w:rFonts w:ascii="Arial" w:hAnsi="Arial" w:cs="Arial"/>
                 <w:b/>
@@ -8842,11 +9013,12 @@
         </w:tc>
         <w:tc>
           <w:tcPr>
-            <w:tcW w:w="6266" w:type="dxa"/>
+            <w:tcW w:w="5624" w:type="dxa"/>
             <w:vAlign w:val="center"/>
           </w:tcPr>
           <w:p>
             <w:pPr>
+              <w:ind w:left="1418"/>
               <w:rPr>
                 <w:rFonts w:ascii="Arial" w:hAnsi="Arial" w:cs="Arial"/>
               </w:rPr>
@@ -8868,11 +9040,12 @@
         </w:tblPrEx>
         <w:tc>
           <w:tcPr>
-            <w:tcW w:w="2014" w:type="dxa"/>
+            <w:tcW w:w="2656" w:type="dxa"/>
             <w:vAlign w:val="center"/>
           </w:tcPr>
           <w:p>
             <w:pPr>
+              <w:ind w:left="1418"/>
               <w:rPr>
                 <w:rFonts w:ascii="Arial" w:hAnsi="Arial" w:cs="Arial"/>
                 <w:b/>
@@ -8882,11 +9055,12 @@
         </w:tc>
         <w:tc>
           <w:tcPr>
-            <w:tcW w:w="6266" w:type="dxa"/>
+            <w:tcW w:w="5624" w:type="dxa"/>
             <w:vAlign w:val="center"/>
           </w:tcPr>
           <w:p>
             <w:pPr>
+              <w:ind w:left="1418"/>
               <w:rPr>
                 <w:rFonts w:ascii="Arial" w:hAnsi="Arial" w:cs="Arial"/>
               </w:rPr>
@@ -8908,11 +9082,12 @@
         </w:tblPrEx>
         <w:tc>
           <w:tcPr>
-            <w:tcW w:w="2014" w:type="dxa"/>
+            <w:tcW w:w="2656" w:type="dxa"/>
             <w:vAlign w:val="center"/>
           </w:tcPr>
           <w:p>
             <w:pPr>
+              <w:ind w:left="1418"/>
               <w:rPr>
                 <w:rFonts w:ascii="Arial" w:hAnsi="Arial" w:cs="Arial"/>
                 <w:b/>
@@ -8923,11 +9098,12 @@
         </w:tc>
         <w:tc>
           <w:tcPr>
-            <w:tcW w:w="6266" w:type="dxa"/>
+            <w:tcW w:w="5624" w:type="dxa"/>
             <w:vAlign w:val="center"/>
           </w:tcPr>
           <w:p>
             <w:pPr>
+              <w:ind w:left="1418"/>
               <w:rPr>
                 <w:rFonts w:ascii="Arial" w:hAnsi="Arial" w:cs="Arial"/>
               </w:rPr>
@@ -8949,11 +9125,12 @@
         </w:tblPrEx>
         <w:tc>
           <w:tcPr>
-            <w:tcW w:w="2014" w:type="dxa"/>
+            <w:tcW w:w="2656" w:type="dxa"/>
             <w:vAlign w:val="center"/>
           </w:tcPr>
           <w:p>
             <w:pPr>
+              <w:ind w:left="1418"/>
               <w:rPr>
                 <w:rFonts w:ascii="Arial" w:hAnsi="Arial" w:cs="Arial"/>
                 <w:b/>
@@ -8964,11 +9141,12 @@
         </w:tc>
         <w:tc>
           <w:tcPr>
-            <w:tcW w:w="6266" w:type="dxa"/>
+            <w:tcW w:w="5624" w:type="dxa"/>
             <w:vAlign w:val="center"/>
           </w:tcPr>
           <w:p>
             <w:pPr>
+              <w:ind w:left="1418"/>
               <w:rPr>
                 <w:rFonts w:ascii="Arial" w:hAnsi="Arial" w:cs="Arial"/>
               </w:rPr>
@@ -8990,11 +9168,12 @@
         </w:tblPrEx>
         <w:tc>
           <w:tcPr>
-            <w:tcW w:w="2014" w:type="dxa"/>
+            <w:tcW w:w="2656" w:type="dxa"/>
             <w:vAlign w:val="center"/>
           </w:tcPr>
           <w:p>
             <w:pPr>
+              <w:ind w:left="1418"/>
               <w:rPr>
                 <w:rFonts w:ascii="Arial" w:hAnsi="Arial" w:cs="Arial"/>
                 <w:b/>
@@ -9005,11 +9184,12 @@
         </w:tc>
         <w:tc>
           <w:tcPr>
-            <w:tcW w:w="6266" w:type="dxa"/>
+            <w:tcW w:w="5624" w:type="dxa"/>
             <w:vAlign w:val="center"/>
           </w:tcPr>
           <w:p>
             <w:pPr>
+              <w:ind w:left="1418"/>
               <w:rPr>
                 <w:rFonts w:ascii="Arial" w:hAnsi="Arial" w:cs="Arial"/>
               </w:rPr>
@@ -9031,11 +9211,12 @@
         </w:tblPrEx>
         <w:tc>
           <w:tcPr>
-            <w:tcW w:w="2014" w:type="dxa"/>
+            <w:tcW w:w="2656" w:type="dxa"/>
             <w:vAlign w:val="center"/>
           </w:tcPr>
           <w:p>
             <w:pPr>
+              <w:ind w:left="1418"/>
               <w:rPr>
                 <w:rFonts w:ascii="Arial" w:hAnsi="Arial" w:cs="Arial"/>
                 <w:b/>
@@ -9046,11 +9227,12 @@
         </w:tc>
         <w:tc>
           <w:tcPr>
-            <w:tcW w:w="6266" w:type="dxa"/>
+            <w:tcW w:w="5624" w:type="dxa"/>
             <w:vAlign w:val="center"/>
           </w:tcPr>
           <w:p>
             <w:pPr>
+              <w:ind w:left="1418"/>
               <w:rPr>
                 <w:rFonts w:ascii="Arial" w:hAnsi="Arial" w:cs="Arial"/>
               </w:rPr>
@@ -9072,11 +9254,12 @@
         </w:tblPrEx>
         <w:tc>
           <w:tcPr>
-            <w:tcW w:w="2014" w:type="dxa"/>
+            <w:tcW w:w="2656" w:type="dxa"/>
             <w:vAlign w:val="center"/>
           </w:tcPr>
           <w:p>
             <w:pPr>
+              <w:ind w:left="1418"/>
               <w:rPr>
                 <w:rFonts w:ascii="Arial" w:hAnsi="Arial" w:cs="Arial"/>
                 <w:b/>
@@ -9087,11 +9270,12 @@
         </w:tc>
         <w:tc>
           <w:tcPr>
-            <w:tcW w:w="6266" w:type="dxa"/>
+            <w:tcW w:w="5624" w:type="dxa"/>
             <w:vAlign w:val="center"/>
           </w:tcPr>
           <w:p>
             <w:pPr>
+              <w:ind w:left="1418"/>
               <w:rPr>
                 <w:rFonts w:ascii="Arial" w:hAnsi="Arial" w:cs="Arial"/>
               </w:rPr>
@@ -9113,11 +9297,12 @@
         </w:tblPrEx>
         <w:tc>
           <w:tcPr>
-            <w:tcW w:w="2014" w:type="dxa"/>
+            <w:tcW w:w="2656" w:type="dxa"/>
             <w:vAlign w:val="center"/>
           </w:tcPr>
           <w:p>
             <w:pPr>
+              <w:ind w:left="1418"/>
               <w:rPr>
                 <w:rFonts w:ascii="Arial" w:hAnsi="Arial" w:cs="Arial"/>
                 <w:b/>
@@ -9128,11 +9313,12 @@
         </w:tc>
         <w:tc>
           <w:tcPr>
-            <w:tcW w:w="6266" w:type="dxa"/>
+            <w:tcW w:w="5624" w:type="dxa"/>
             <w:vAlign w:val="center"/>
           </w:tcPr>
           <w:p>
             <w:pPr>
+              <w:ind w:left="1418"/>
               <w:rPr>
                 <w:rFonts w:ascii="Arial" w:hAnsi="Arial" w:cs="Arial"/>
               </w:rPr>
@@ -9154,11 +9340,12 @@
         </w:tblPrEx>
         <w:tc>
           <w:tcPr>
-            <w:tcW w:w="2014" w:type="dxa"/>
+            <w:tcW w:w="2656" w:type="dxa"/>
             <w:vAlign w:val="center"/>
           </w:tcPr>
           <w:p>
             <w:pPr>
+              <w:ind w:left="1418"/>
               <w:rPr>
                 <w:rFonts w:ascii="Arial" w:hAnsi="Arial" w:cs="Arial"/>
                 <w:b/>
@@ -9169,11 +9356,12 @@
         </w:tc>
         <w:tc>
           <w:tcPr>
-            <w:tcW w:w="6266" w:type="dxa"/>
+            <w:tcW w:w="5624" w:type="dxa"/>
             <w:vAlign w:val="center"/>
           </w:tcPr>
           <w:p>
             <w:pPr>
+              <w:ind w:left="1418"/>
               <w:rPr>
                 <w:rFonts w:ascii="Arial" w:hAnsi="Arial" w:cs="Arial"/>
               </w:rPr>
@@ -9195,11 +9383,12 @@
         </w:tblPrEx>
         <w:tc>
           <w:tcPr>
-            <w:tcW w:w="2014" w:type="dxa"/>
+            <w:tcW w:w="2656" w:type="dxa"/>
             <w:vAlign w:val="center"/>
           </w:tcPr>
           <w:p>
             <w:pPr>
+              <w:ind w:left="1418"/>
               <w:rPr>
                 <w:rFonts w:ascii="Arial" w:hAnsi="Arial" w:cs="Arial"/>
                 <w:b/>
@@ -9210,11 +9399,12 @@
         </w:tc>
         <w:tc>
           <w:tcPr>
-            <w:tcW w:w="6266" w:type="dxa"/>
+            <w:tcW w:w="5624" w:type="dxa"/>
             <w:vAlign w:val="center"/>
           </w:tcPr>
           <w:p>
             <w:pPr>
+              <w:ind w:left="1418"/>
               <w:rPr>
                 <w:rFonts w:ascii="Arial" w:hAnsi="Arial" w:cs="Arial"/>
               </w:rPr>
@@ -9236,11 +9426,12 @@
         </w:tblPrEx>
         <w:tc>
           <w:tcPr>
-            <w:tcW w:w="2014" w:type="dxa"/>
+            <w:tcW w:w="2656" w:type="dxa"/>
             <w:vAlign w:val="center"/>
           </w:tcPr>
           <w:p>
             <w:pPr>
+              <w:ind w:left="1418"/>
               <w:rPr>
                 <w:rFonts w:ascii="Arial" w:hAnsi="Arial" w:cs="Arial"/>
                 <w:b/>
@@ -9251,11 +9442,12 @@
         </w:tc>
         <w:tc>
           <w:tcPr>
-            <w:tcW w:w="6266" w:type="dxa"/>
+            <w:tcW w:w="5624" w:type="dxa"/>
             <w:vAlign w:val="center"/>
           </w:tcPr>
           <w:p>
             <w:pPr>
+              <w:ind w:left="1418"/>
               <w:rPr>
                 <w:rFonts w:ascii="Arial" w:hAnsi="Arial" w:cs="Arial"/>
               </w:rPr>
@@ -9277,11 +9469,12 @@
         </w:tblPrEx>
         <w:tc>
           <w:tcPr>
-            <w:tcW w:w="2014" w:type="dxa"/>
+            <w:tcW w:w="2656" w:type="dxa"/>
             <w:vAlign w:val="center"/>
           </w:tcPr>
           <w:p>
             <w:pPr>
+              <w:ind w:left="1418"/>
               <w:rPr>
                 <w:rFonts w:ascii="Arial" w:hAnsi="Arial" w:cs="Arial"/>
                 <w:b/>
@@ -9292,11 +9485,12 @@
         </w:tc>
         <w:tc>
           <w:tcPr>
-            <w:tcW w:w="6266" w:type="dxa"/>
+            <w:tcW w:w="5624" w:type="dxa"/>
             <w:vAlign w:val="center"/>
           </w:tcPr>
           <w:p>
             <w:pPr>
+              <w:ind w:left="1418"/>
               <w:rPr>
                 <w:rFonts w:ascii="Arial" w:hAnsi="Arial" w:cs="Arial"/>
               </w:rPr>
@@ -9318,11 +9512,12 @@
         </w:tblPrEx>
         <w:tc>
           <w:tcPr>
-            <w:tcW w:w="2014" w:type="dxa"/>
+            <w:tcW w:w="2656" w:type="dxa"/>
             <w:vAlign w:val="center"/>
           </w:tcPr>
           <w:p>
             <w:pPr>
+              <w:ind w:left="1418"/>
               <w:rPr>
                 <w:rFonts w:ascii="Arial" w:hAnsi="Arial" w:cs="Arial"/>
                 <w:b/>
@@ -9333,11 +9528,12 @@
         </w:tc>
         <w:tc>
           <w:tcPr>
-            <w:tcW w:w="6266" w:type="dxa"/>
+            <w:tcW w:w="5624" w:type="dxa"/>
             <w:vAlign w:val="center"/>
           </w:tcPr>
           <w:p>
             <w:pPr>
+              <w:ind w:left="1418"/>
               <w:rPr>
                 <w:rFonts w:ascii="Arial" w:hAnsi="Arial" w:cs="Arial"/>
               </w:rPr>
@@ -9349,8 +9545,8 @@
     </w:tbl>
     <w:p/>
     <w:sectPr>
-      <w:pgSz w:w="11909" w:h="16834" w:code="9"/>
-      <w:pgMar w:top="1418" w:right="1701" w:bottom="1412" w:left="1701" w:header="720" w:footer="737" w:gutter="0"/>
+      <w:pgSz w:w="11907" w:h="16840" w:code="9"/>
+      <w:pgMar w:top="1418" w:right="992" w:bottom="1412" w:left="426" w:header="720" w:footer="737" w:gutter="0"/>
       <w:cols w:space="720"/>
       <w:titlePg/>
     </w:sectPr>
@@ -9408,16 +9604,7 @@
         <w:sz w:val="16"/>
         <w:szCs w:val="16"/>
       </w:rPr>
-      <w:t xml:space="preserve">Modelamiento de </w:t>
-    </w:r>
-    <w:proofErr w:type="gramStart"/>
-    <w:r>
-      <w:rPr>
-        <w:rFonts w:ascii="Verdana" w:hAnsi="Verdana"/>
-        <w:sz w:val="16"/>
-        <w:szCs w:val="16"/>
-      </w:rPr>
-      <w:t>Negocio</w:t>
+      <w:t>Modelamiento de Negocio</w:t>
     </w:r>
     <w:r>
       <w:rPr>
@@ -9427,7 +9614,6 @@
       </w:rPr>
       <w:t xml:space="preserve">  (</w:t>
     </w:r>
-    <w:proofErr w:type="gramEnd"/>
     <w:r>
       <w:rPr>
         <w:rFonts w:ascii="Verdana" w:hAnsi="Verdana"/>
@@ -9800,7 +9986,7 @@
           <wp:extent cx="705155" cy="548640"/>
           <wp:effectExtent l="19050" t="0" r="330" b="0"/>
           <wp:wrapNone/>
-          <wp:docPr id="2" name="Imagen 2" descr="cibertec_fondoblanco"/>
+          <wp:docPr id="17" name="Imagen 17" descr="cibertec_fondoblanco"/>
           <wp:cNvGraphicFramePr>
             <a:graphicFrameLocks xmlns:a="http://schemas.openxmlformats.org/drawingml/2006/main" noChangeAspect="1"/>
           </wp:cNvGraphicFramePr>
@@ -10038,474 +10224,6 @@
     </w:lvl>
   </w:abstractNum>
   <w:abstractNum w:abstractNumId="3" w15:restartNumberingAfterBreak="0">
-    <w:nsid w:val="076E3EBD"/>
-    <w:multiLevelType w:val="hybridMultilevel"/>
-    <w:tmpl w:val="3A089A74"/>
-    <w:lvl w:ilvl="0" w:tplc="280A0001">
-      <w:start w:val="1"/>
-      <w:numFmt w:val="bullet"/>
-      <w:lvlText w:val=""/>
-      <w:lvlJc w:val="left"/>
-      <w:pPr>
-        <w:ind w:left="1287" w:hanging="360"/>
-      </w:pPr>
-      <w:rPr>
-        <w:rFonts w:ascii="Symbol" w:hAnsi="Symbol" w:hint="default"/>
-      </w:rPr>
-    </w:lvl>
-    <w:lvl w:ilvl="1" w:tplc="280A0003" w:tentative="1">
-      <w:start w:val="1"/>
-      <w:numFmt w:val="bullet"/>
-      <w:lvlText w:val="o"/>
-      <w:lvlJc w:val="left"/>
-      <w:pPr>
-        <w:ind w:left="2007" w:hanging="360"/>
-      </w:pPr>
-      <w:rPr>
-        <w:rFonts w:ascii="Courier New" w:hAnsi="Courier New" w:cs="Courier New" w:hint="default"/>
-      </w:rPr>
-    </w:lvl>
-    <w:lvl w:ilvl="2" w:tplc="280A0005" w:tentative="1">
-      <w:start w:val="1"/>
-      <w:numFmt w:val="bullet"/>
-      <w:lvlText w:val=""/>
-      <w:lvlJc w:val="left"/>
-      <w:pPr>
-        <w:ind w:left="2727" w:hanging="360"/>
-      </w:pPr>
-      <w:rPr>
-        <w:rFonts w:ascii="Wingdings" w:hAnsi="Wingdings" w:hint="default"/>
-      </w:rPr>
-    </w:lvl>
-    <w:lvl w:ilvl="3" w:tplc="280A0001" w:tentative="1">
-      <w:start w:val="1"/>
-      <w:numFmt w:val="bullet"/>
-      <w:lvlText w:val=""/>
-      <w:lvlJc w:val="left"/>
-      <w:pPr>
-        <w:ind w:left="3447" w:hanging="360"/>
-      </w:pPr>
-      <w:rPr>
-        <w:rFonts w:ascii="Symbol" w:hAnsi="Symbol" w:hint="default"/>
-      </w:rPr>
-    </w:lvl>
-    <w:lvl w:ilvl="4" w:tplc="280A0003" w:tentative="1">
-      <w:start w:val="1"/>
-      <w:numFmt w:val="bullet"/>
-      <w:lvlText w:val="o"/>
-      <w:lvlJc w:val="left"/>
-      <w:pPr>
-        <w:ind w:left="4167" w:hanging="360"/>
-      </w:pPr>
-      <w:rPr>
-        <w:rFonts w:ascii="Courier New" w:hAnsi="Courier New" w:cs="Courier New" w:hint="default"/>
-      </w:rPr>
-    </w:lvl>
-    <w:lvl w:ilvl="5" w:tplc="280A0005" w:tentative="1">
-      <w:start w:val="1"/>
-      <w:numFmt w:val="bullet"/>
-      <w:lvlText w:val=""/>
-      <w:lvlJc w:val="left"/>
-      <w:pPr>
-        <w:ind w:left="4887" w:hanging="360"/>
-      </w:pPr>
-      <w:rPr>
-        <w:rFonts w:ascii="Wingdings" w:hAnsi="Wingdings" w:hint="default"/>
-      </w:rPr>
-    </w:lvl>
-    <w:lvl w:ilvl="6" w:tplc="280A0001" w:tentative="1">
-      <w:start w:val="1"/>
-      <w:numFmt w:val="bullet"/>
-      <w:lvlText w:val=""/>
-      <w:lvlJc w:val="left"/>
-      <w:pPr>
-        <w:ind w:left="5607" w:hanging="360"/>
-      </w:pPr>
-      <w:rPr>
-        <w:rFonts w:ascii="Symbol" w:hAnsi="Symbol" w:hint="default"/>
-      </w:rPr>
-    </w:lvl>
-    <w:lvl w:ilvl="7" w:tplc="280A0003" w:tentative="1">
-      <w:start w:val="1"/>
-      <w:numFmt w:val="bullet"/>
-      <w:lvlText w:val="o"/>
-      <w:lvlJc w:val="left"/>
-      <w:pPr>
-        <w:ind w:left="6327" w:hanging="360"/>
-      </w:pPr>
-      <w:rPr>
-        <w:rFonts w:ascii="Courier New" w:hAnsi="Courier New" w:cs="Courier New" w:hint="default"/>
-      </w:rPr>
-    </w:lvl>
-    <w:lvl w:ilvl="8" w:tplc="280A0005" w:tentative="1">
-      <w:start w:val="1"/>
-      <w:numFmt w:val="bullet"/>
-      <w:lvlText w:val=""/>
-      <w:lvlJc w:val="left"/>
-      <w:pPr>
-        <w:ind w:left="7047" w:hanging="360"/>
-      </w:pPr>
-      <w:rPr>
-        <w:rFonts w:ascii="Wingdings" w:hAnsi="Wingdings" w:hint="default"/>
-      </w:rPr>
-    </w:lvl>
-  </w:abstractNum>
-  <w:abstractNum w:abstractNumId="4" w15:restartNumberingAfterBreak="0">
-    <w:nsid w:val="0F0572C3"/>
-    <w:multiLevelType w:val="multilevel"/>
-    <w:tmpl w:val="D700D27A"/>
-    <w:lvl w:ilvl="0">
-      <w:start w:val="1"/>
-      <w:numFmt w:val="decimal"/>
-      <w:lvlText w:val="%1."/>
-      <w:lvlJc w:val="left"/>
-      <w:pPr>
-        <w:ind w:left="720" w:hanging="360"/>
-      </w:pPr>
-      <w:rPr>
-        <w:rFonts w:hint="default"/>
-      </w:rPr>
-    </w:lvl>
-    <w:lvl w:ilvl="1">
-      <w:start w:val="1"/>
-      <w:numFmt w:val="decimal"/>
-      <w:isLgl/>
-      <w:lvlText w:val="%1.%2."/>
-      <w:lvlJc w:val="left"/>
-      <w:pPr>
-        <w:ind w:left="1080" w:hanging="720"/>
-      </w:pPr>
-      <w:rPr>
-        <w:rFonts w:hint="default"/>
-      </w:rPr>
-    </w:lvl>
-    <w:lvl w:ilvl="2">
-      <w:start w:val="1"/>
-      <w:numFmt w:val="decimal"/>
-      <w:isLgl/>
-      <w:lvlText w:val="%1.%2.%3."/>
-      <w:lvlJc w:val="left"/>
-      <w:pPr>
-        <w:ind w:left="1080" w:hanging="720"/>
-      </w:pPr>
-      <w:rPr>
-        <w:rFonts w:hint="default"/>
-      </w:rPr>
-    </w:lvl>
-    <w:lvl w:ilvl="3">
-      <w:start w:val="1"/>
-      <w:numFmt w:val="decimal"/>
-      <w:isLgl/>
-      <w:lvlText w:val="%1.%2.%3.%4."/>
-      <w:lvlJc w:val="left"/>
-      <w:pPr>
-        <w:ind w:left="1440" w:hanging="1080"/>
-      </w:pPr>
-      <w:rPr>
-        <w:rFonts w:hint="default"/>
-      </w:rPr>
-    </w:lvl>
-    <w:lvl w:ilvl="4">
-      <w:start w:val="1"/>
-      <w:numFmt w:val="decimal"/>
-      <w:isLgl/>
-      <w:lvlText w:val="%1.%2.%3.%4.%5."/>
-      <w:lvlJc w:val="left"/>
-      <w:pPr>
-        <w:ind w:left="1440" w:hanging="1080"/>
-      </w:pPr>
-      <w:rPr>
-        <w:rFonts w:hint="default"/>
-      </w:rPr>
-    </w:lvl>
-    <w:lvl w:ilvl="5">
-      <w:start w:val="1"/>
-      <w:numFmt w:val="decimal"/>
-      <w:isLgl/>
-      <w:lvlText w:val="%1.%2.%3.%4.%5.%6."/>
-      <w:lvlJc w:val="left"/>
-      <w:pPr>
-        <w:ind w:left="1800" w:hanging="1440"/>
-      </w:pPr>
-      <w:rPr>
-        <w:rFonts w:hint="default"/>
-      </w:rPr>
-    </w:lvl>
-    <w:lvl w:ilvl="6">
-      <w:start w:val="1"/>
-      <w:numFmt w:val="decimal"/>
-      <w:isLgl/>
-      <w:lvlText w:val="%1.%2.%3.%4.%5.%6.%7."/>
-      <w:lvlJc w:val="left"/>
-      <w:pPr>
-        <w:ind w:left="1800" w:hanging="1440"/>
-      </w:pPr>
-      <w:rPr>
-        <w:rFonts w:hint="default"/>
-      </w:rPr>
-    </w:lvl>
-    <w:lvl w:ilvl="7">
-      <w:start w:val="1"/>
-      <w:numFmt w:val="decimal"/>
-      <w:isLgl/>
-      <w:lvlText w:val="%1.%2.%3.%4.%5.%6.%7.%8."/>
-      <w:lvlJc w:val="left"/>
-      <w:pPr>
-        <w:ind w:left="2160" w:hanging="1800"/>
-      </w:pPr>
-      <w:rPr>
-        <w:rFonts w:hint="default"/>
-      </w:rPr>
-    </w:lvl>
-    <w:lvl w:ilvl="8">
-      <w:start w:val="1"/>
-      <w:numFmt w:val="decimal"/>
-      <w:isLgl/>
-      <w:lvlText w:val="%1.%2.%3.%4.%5.%6.%7.%8.%9."/>
-      <w:lvlJc w:val="left"/>
-      <w:pPr>
-        <w:ind w:left="2520" w:hanging="2160"/>
-      </w:pPr>
-      <w:rPr>
-        <w:rFonts w:hint="default"/>
-      </w:rPr>
-    </w:lvl>
-  </w:abstractNum>
-  <w:abstractNum w:abstractNumId="5" w15:restartNumberingAfterBreak="0">
-    <w:nsid w:val="105B3902"/>
-    <w:multiLevelType w:val="multilevel"/>
-    <w:tmpl w:val="D700D27A"/>
-    <w:lvl w:ilvl="0">
-      <w:start w:val="1"/>
-      <w:numFmt w:val="decimal"/>
-      <w:lvlText w:val="%1."/>
-      <w:lvlJc w:val="left"/>
-      <w:pPr>
-        <w:ind w:left="720" w:hanging="360"/>
-      </w:pPr>
-      <w:rPr>
-        <w:rFonts w:hint="default"/>
-      </w:rPr>
-    </w:lvl>
-    <w:lvl w:ilvl="1">
-      <w:start w:val="1"/>
-      <w:numFmt w:val="decimal"/>
-      <w:isLgl/>
-      <w:lvlText w:val="%1.%2."/>
-      <w:lvlJc w:val="left"/>
-      <w:pPr>
-        <w:ind w:left="1080" w:hanging="720"/>
-      </w:pPr>
-      <w:rPr>
-        <w:rFonts w:hint="default"/>
-      </w:rPr>
-    </w:lvl>
-    <w:lvl w:ilvl="2">
-      <w:start w:val="1"/>
-      <w:numFmt w:val="decimal"/>
-      <w:isLgl/>
-      <w:lvlText w:val="%1.%2.%3."/>
-      <w:lvlJc w:val="left"/>
-      <w:pPr>
-        <w:ind w:left="1080" w:hanging="720"/>
-      </w:pPr>
-      <w:rPr>
-        <w:rFonts w:hint="default"/>
-      </w:rPr>
-    </w:lvl>
-    <w:lvl w:ilvl="3">
-      <w:start w:val="1"/>
-      <w:numFmt w:val="decimal"/>
-      <w:isLgl/>
-      <w:lvlText w:val="%1.%2.%3.%4."/>
-      <w:lvlJc w:val="left"/>
-      <w:pPr>
-        <w:ind w:left="1440" w:hanging="1080"/>
-      </w:pPr>
-      <w:rPr>
-        <w:rFonts w:hint="default"/>
-      </w:rPr>
-    </w:lvl>
-    <w:lvl w:ilvl="4">
-      <w:start w:val="1"/>
-      <w:numFmt w:val="decimal"/>
-      <w:isLgl/>
-      <w:lvlText w:val="%1.%2.%3.%4.%5."/>
-      <w:lvlJc w:val="left"/>
-      <w:pPr>
-        <w:ind w:left="1440" w:hanging="1080"/>
-      </w:pPr>
-      <w:rPr>
-        <w:rFonts w:hint="default"/>
-      </w:rPr>
-    </w:lvl>
-    <w:lvl w:ilvl="5">
-      <w:start w:val="1"/>
-      <w:numFmt w:val="decimal"/>
-      <w:isLgl/>
-      <w:lvlText w:val="%1.%2.%3.%4.%5.%6."/>
-      <w:lvlJc w:val="left"/>
-      <w:pPr>
-        <w:ind w:left="1800" w:hanging="1440"/>
-      </w:pPr>
-      <w:rPr>
-        <w:rFonts w:hint="default"/>
-      </w:rPr>
-    </w:lvl>
-    <w:lvl w:ilvl="6">
-      <w:start w:val="1"/>
-      <w:numFmt w:val="decimal"/>
-      <w:isLgl/>
-      <w:lvlText w:val="%1.%2.%3.%4.%5.%6.%7."/>
-      <w:lvlJc w:val="left"/>
-      <w:pPr>
-        <w:ind w:left="1800" w:hanging="1440"/>
-      </w:pPr>
-      <w:rPr>
-        <w:rFonts w:hint="default"/>
-      </w:rPr>
-    </w:lvl>
-    <w:lvl w:ilvl="7">
-      <w:start w:val="1"/>
-      <w:numFmt w:val="decimal"/>
-      <w:isLgl/>
-      <w:lvlText w:val="%1.%2.%3.%4.%5.%6.%7.%8."/>
-      <w:lvlJc w:val="left"/>
-      <w:pPr>
-        <w:ind w:left="2160" w:hanging="1800"/>
-      </w:pPr>
-      <w:rPr>
-        <w:rFonts w:hint="default"/>
-      </w:rPr>
-    </w:lvl>
-    <w:lvl w:ilvl="8">
-      <w:start w:val="1"/>
-      <w:numFmt w:val="decimal"/>
-      <w:isLgl/>
-      <w:lvlText w:val="%1.%2.%3.%4.%5.%6.%7.%8.%9."/>
-      <w:lvlJc w:val="left"/>
-      <w:pPr>
-        <w:ind w:left="2520" w:hanging="2160"/>
-      </w:pPr>
-      <w:rPr>
-        <w:rFonts w:hint="default"/>
-      </w:rPr>
-    </w:lvl>
-  </w:abstractNum>
-  <w:abstractNum w:abstractNumId="6" w15:restartNumberingAfterBreak="0">
-    <w:nsid w:val="12450635"/>
-    <w:multiLevelType w:val="hybridMultilevel"/>
-    <w:tmpl w:val="99AE10CA"/>
-    <w:lvl w:ilvl="0" w:tplc="FFFFFFFF">
-      <w:start w:val="1"/>
-      <w:numFmt w:val="decimal"/>
-      <w:lvlText w:val="%1."/>
-      <w:lvlJc w:val="left"/>
-      <w:pPr>
-        <w:tabs>
-          <w:tab w:val="num" w:pos="1440"/>
-        </w:tabs>
-        <w:ind w:left="1440" w:hanging="360"/>
-      </w:pPr>
-    </w:lvl>
-    <w:lvl w:ilvl="1" w:tplc="04090019" w:tentative="1">
-      <w:start w:val="1"/>
-      <w:numFmt w:val="lowerLetter"/>
-      <w:lvlText w:val="%2."/>
-      <w:lvlJc w:val="left"/>
-      <w:pPr>
-        <w:tabs>
-          <w:tab w:val="num" w:pos="1440"/>
-        </w:tabs>
-        <w:ind w:left="1440" w:hanging="360"/>
-      </w:pPr>
-    </w:lvl>
-    <w:lvl w:ilvl="2" w:tplc="0409001B" w:tentative="1">
-      <w:start w:val="1"/>
-      <w:numFmt w:val="lowerRoman"/>
-      <w:lvlText w:val="%3."/>
-      <w:lvlJc w:val="right"/>
-      <w:pPr>
-        <w:tabs>
-          <w:tab w:val="num" w:pos="2160"/>
-        </w:tabs>
-        <w:ind w:left="2160" w:hanging="180"/>
-      </w:pPr>
-    </w:lvl>
-    <w:lvl w:ilvl="3" w:tplc="0409000F" w:tentative="1">
-      <w:start w:val="1"/>
-      <w:numFmt w:val="decimal"/>
-      <w:lvlText w:val="%4."/>
-      <w:lvlJc w:val="left"/>
-      <w:pPr>
-        <w:tabs>
-          <w:tab w:val="num" w:pos="2880"/>
-        </w:tabs>
-        <w:ind w:left="2880" w:hanging="360"/>
-      </w:pPr>
-    </w:lvl>
-    <w:lvl w:ilvl="4" w:tplc="04090019" w:tentative="1">
-      <w:start w:val="1"/>
-      <w:numFmt w:val="lowerLetter"/>
-      <w:lvlText w:val="%5."/>
-      <w:lvlJc w:val="left"/>
-      <w:pPr>
-        <w:tabs>
-          <w:tab w:val="num" w:pos="3600"/>
-        </w:tabs>
-        <w:ind w:left="3600" w:hanging="360"/>
-      </w:pPr>
-    </w:lvl>
-    <w:lvl w:ilvl="5" w:tplc="0409001B" w:tentative="1">
-      <w:start w:val="1"/>
-      <w:numFmt w:val="lowerRoman"/>
-      <w:lvlText w:val="%6."/>
-      <w:lvlJc w:val="right"/>
-      <w:pPr>
-        <w:tabs>
-          <w:tab w:val="num" w:pos="4320"/>
-        </w:tabs>
-        <w:ind w:left="4320" w:hanging="180"/>
-      </w:pPr>
-    </w:lvl>
-    <w:lvl w:ilvl="6" w:tplc="0409000F" w:tentative="1">
-      <w:start w:val="1"/>
-      <w:numFmt w:val="decimal"/>
-      <w:lvlText w:val="%7."/>
-      <w:lvlJc w:val="left"/>
-      <w:pPr>
-        <w:tabs>
-          <w:tab w:val="num" w:pos="5040"/>
-        </w:tabs>
-        <w:ind w:left="5040" w:hanging="360"/>
-      </w:pPr>
-    </w:lvl>
-    <w:lvl w:ilvl="7" w:tplc="04090019" w:tentative="1">
-      <w:start w:val="1"/>
-      <w:numFmt w:val="lowerLetter"/>
-      <w:lvlText w:val="%8."/>
-      <w:lvlJc w:val="left"/>
-      <w:pPr>
-        <w:tabs>
-          <w:tab w:val="num" w:pos="5760"/>
-        </w:tabs>
-        <w:ind w:left="5760" w:hanging="360"/>
-      </w:pPr>
-    </w:lvl>
-    <w:lvl w:ilvl="8" w:tplc="0409001B" w:tentative="1">
-      <w:start w:val="1"/>
-      <w:numFmt w:val="lowerRoman"/>
-      <w:lvlText w:val="%9."/>
-      <w:lvlJc w:val="right"/>
-      <w:pPr>
-        <w:tabs>
-          <w:tab w:val="num" w:pos="6480"/>
-        </w:tabs>
-        <w:ind w:left="6480" w:hanging="180"/>
-      </w:pPr>
-    </w:lvl>
-  </w:abstractNum>
-  <w:abstractNum w:abstractNumId="7" w15:restartNumberingAfterBreak="0">
     <w:nsid w:val="1A6C4DED"/>
     <w:multiLevelType w:val="multilevel"/>
     <w:tmpl w:val="AFE2E6B4"/>
@@ -10645,817 +10363,7 @@
       </w:rPr>
     </w:lvl>
   </w:abstractNum>
-  <w:abstractNum w:abstractNumId="8" w15:restartNumberingAfterBreak="0">
-    <w:nsid w:val="1C1B6A5D"/>
-    <w:multiLevelType w:val="hybridMultilevel"/>
-    <w:tmpl w:val="686EBF48"/>
-    <w:lvl w:ilvl="0" w:tplc="FFFFFFFF">
-      <w:start w:val="1"/>
-      <w:numFmt w:val="decimal"/>
-      <w:lvlText w:val="%1."/>
-      <w:lvlJc w:val="left"/>
-      <w:pPr>
-        <w:tabs>
-          <w:tab w:val="num" w:pos="1440"/>
-        </w:tabs>
-        <w:ind w:left="1440" w:hanging="360"/>
-      </w:pPr>
-      <w:rPr>
-        <w:rFonts w:hint="default"/>
-      </w:rPr>
-    </w:lvl>
-    <w:lvl w:ilvl="1" w:tplc="FFFFFFFF" w:tentative="1">
-      <w:start w:val="1"/>
-      <w:numFmt w:val="lowerLetter"/>
-      <w:lvlText w:val="%2."/>
-      <w:lvlJc w:val="left"/>
-      <w:pPr>
-        <w:tabs>
-          <w:tab w:val="num" w:pos="1407"/>
-        </w:tabs>
-        <w:ind w:left="1407" w:hanging="360"/>
-      </w:pPr>
-    </w:lvl>
-    <w:lvl w:ilvl="2" w:tplc="FFFFFFFF" w:tentative="1">
-      <w:start w:val="1"/>
-      <w:numFmt w:val="lowerRoman"/>
-      <w:lvlText w:val="%3."/>
-      <w:lvlJc w:val="right"/>
-      <w:pPr>
-        <w:tabs>
-          <w:tab w:val="num" w:pos="2127"/>
-        </w:tabs>
-        <w:ind w:left="2127" w:hanging="180"/>
-      </w:pPr>
-    </w:lvl>
-    <w:lvl w:ilvl="3" w:tplc="FFFFFFFF" w:tentative="1">
-      <w:start w:val="1"/>
-      <w:numFmt w:val="decimal"/>
-      <w:lvlText w:val="%4."/>
-      <w:lvlJc w:val="left"/>
-      <w:pPr>
-        <w:tabs>
-          <w:tab w:val="num" w:pos="2847"/>
-        </w:tabs>
-        <w:ind w:left="2847" w:hanging="360"/>
-      </w:pPr>
-    </w:lvl>
-    <w:lvl w:ilvl="4" w:tplc="FFFFFFFF" w:tentative="1">
-      <w:start w:val="1"/>
-      <w:numFmt w:val="lowerLetter"/>
-      <w:lvlText w:val="%5."/>
-      <w:lvlJc w:val="left"/>
-      <w:pPr>
-        <w:tabs>
-          <w:tab w:val="num" w:pos="3567"/>
-        </w:tabs>
-        <w:ind w:left="3567" w:hanging="360"/>
-      </w:pPr>
-    </w:lvl>
-    <w:lvl w:ilvl="5" w:tplc="FFFFFFFF" w:tentative="1">
-      <w:start w:val="1"/>
-      <w:numFmt w:val="lowerRoman"/>
-      <w:lvlText w:val="%6."/>
-      <w:lvlJc w:val="right"/>
-      <w:pPr>
-        <w:tabs>
-          <w:tab w:val="num" w:pos="4287"/>
-        </w:tabs>
-        <w:ind w:left="4287" w:hanging="180"/>
-      </w:pPr>
-    </w:lvl>
-    <w:lvl w:ilvl="6" w:tplc="FFFFFFFF" w:tentative="1">
-      <w:start w:val="1"/>
-      <w:numFmt w:val="decimal"/>
-      <w:lvlText w:val="%7."/>
-      <w:lvlJc w:val="left"/>
-      <w:pPr>
-        <w:tabs>
-          <w:tab w:val="num" w:pos="5007"/>
-        </w:tabs>
-        <w:ind w:left="5007" w:hanging="360"/>
-      </w:pPr>
-    </w:lvl>
-    <w:lvl w:ilvl="7" w:tplc="FFFFFFFF" w:tentative="1">
-      <w:start w:val="1"/>
-      <w:numFmt w:val="lowerLetter"/>
-      <w:lvlText w:val="%8."/>
-      <w:lvlJc w:val="left"/>
-      <w:pPr>
-        <w:tabs>
-          <w:tab w:val="num" w:pos="5727"/>
-        </w:tabs>
-        <w:ind w:left="5727" w:hanging="360"/>
-      </w:pPr>
-    </w:lvl>
-    <w:lvl w:ilvl="8" w:tplc="FFFFFFFF" w:tentative="1">
-      <w:start w:val="1"/>
-      <w:numFmt w:val="lowerRoman"/>
-      <w:lvlText w:val="%9."/>
-      <w:lvlJc w:val="right"/>
-      <w:pPr>
-        <w:tabs>
-          <w:tab w:val="num" w:pos="6447"/>
-        </w:tabs>
-        <w:ind w:left="6447" w:hanging="180"/>
-      </w:pPr>
-    </w:lvl>
-  </w:abstractNum>
-  <w:abstractNum w:abstractNumId="9" w15:restartNumberingAfterBreak="0">
-    <w:nsid w:val="1F80186D"/>
-    <w:multiLevelType w:val="multilevel"/>
-    <w:tmpl w:val="AFE2E6B4"/>
-    <w:lvl w:ilvl="0">
-      <w:start w:val="1"/>
-      <w:numFmt w:val="decimal"/>
-      <w:lvlText w:val="%1."/>
-      <w:lvlJc w:val="left"/>
-      <w:pPr>
-        <w:tabs>
-          <w:tab w:val="num" w:pos="1430"/>
-        </w:tabs>
-        <w:ind w:left="1430" w:hanging="432"/>
-      </w:pPr>
-      <w:rPr>
-        <w:rFonts w:hint="default"/>
-      </w:rPr>
-    </w:lvl>
-    <w:lvl w:ilvl="1">
-      <w:start w:val="1"/>
-      <w:numFmt w:val="decimal"/>
-      <w:lvlText w:val="%1.%2"/>
-      <w:lvlJc w:val="left"/>
-      <w:pPr>
-        <w:tabs>
-          <w:tab w:val="num" w:pos="1574"/>
-        </w:tabs>
-        <w:ind w:left="1574" w:firstLine="104"/>
-      </w:pPr>
-      <w:rPr>
-        <w:rFonts w:hint="default"/>
-      </w:rPr>
-    </w:lvl>
-    <w:lvl w:ilvl="2">
-      <w:start w:val="1"/>
-      <w:numFmt w:val="decimal"/>
-      <w:lvlText w:val="%1.%2.%3"/>
-      <w:lvlJc w:val="left"/>
-      <w:pPr>
-        <w:tabs>
-          <w:tab w:val="num" w:pos="1718"/>
-        </w:tabs>
-        <w:ind w:left="1718" w:hanging="720"/>
-      </w:pPr>
-      <w:rPr>
-        <w:rFonts w:hint="default"/>
-      </w:rPr>
-    </w:lvl>
-    <w:lvl w:ilvl="3">
-      <w:start w:val="1"/>
-      <w:numFmt w:val="decimal"/>
-      <w:lvlText w:val="%1.%2.%3.%4"/>
-      <w:lvlJc w:val="left"/>
-      <w:pPr>
-        <w:tabs>
-          <w:tab w:val="num" w:pos="1862"/>
-        </w:tabs>
-        <w:ind w:left="1862" w:hanging="864"/>
-      </w:pPr>
-      <w:rPr>
-        <w:rFonts w:hint="default"/>
-      </w:rPr>
-    </w:lvl>
-    <w:lvl w:ilvl="4">
-      <w:start w:val="1"/>
-      <w:numFmt w:val="decimal"/>
-      <w:lvlText w:val="%1.%2.%3.%4.%5"/>
-      <w:lvlJc w:val="left"/>
-      <w:pPr>
-        <w:tabs>
-          <w:tab w:val="num" w:pos="2006"/>
-        </w:tabs>
-        <w:ind w:left="2006" w:hanging="1008"/>
-      </w:pPr>
-      <w:rPr>
-        <w:rFonts w:hint="default"/>
-      </w:rPr>
-    </w:lvl>
-    <w:lvl w:ilvl="5">
-      <w:start w:val="1"/>
-      <w:numFmt w:val="decimal"/>
-      <w:lvlText w:val="%1.%2.%3.%4.%5.%6"/>
-      <w:lvlJc w:val="left"/>
-      <w:pPr>
-        <w:tabs>
-          <w:tab w:val="num" w:pos="2150"/>
-        </w:tabs>
-        <w:ind w:left="2150" w:hanging="1152"/>
-      </w:pPr>
-      <w:rPr>
-        <w:rFonts w:hint="default"/>
-      </w:rPr>
-    </w:lvl>
-    <w:lvl w:ilvl="6">
-      <w:start w:val="1"/>
-      <w:numFmt w:val="decimal"/>
-      <w:lvlText w:val="%1.%2.%3.%4.%5.%6.%7"/>
-      <w:lvlJc w:val="left"/>
-      <w:pPr>
-        <w:tabs>
-          <w:tab w:val="num" w:pos="2294"/>
-        </w:tabs>
-        <w:ind w:left="2294" w:hanging="1296"/>
-      </w:pPr>
-      <w:rPr>
-        <w:rFonts w:hint="default"/>
-      </w:rPr>
-    </w:lvl>
-    <w:lvl w:ilvl="7">
-      <w:start w:val="1"/>
-      <w:numFmt w:val="decimal"/>
-      <w:lvlText w:val="%1.%2.%3.%4.%5.%6.%7.%8"/>
-      <w:lvlJc w:val="left"/>
-      <w:pPr>
-        <w:tabs>
-          <w:tab w:val="num" w:pos="2438"/>
-        </w:tabs>
-        <w:ind w:left="2438" w:hanging="1440"/>
-      </w:pPr>
-      <w:rPr>
-        <w:rFonts w:hint="default"/>
-      </w:rPr>
-    </w:lvl>
-    <w:lvl w:ilvl="8">
-      <w:start w:val="1"/>
-      <w:numFmt w:val="decimal"/>
-      <w:lvlText w:val="%1.%2.%3.%4.%5.%6.%7.%8.%9"/>
-      <w:lvlJc w:val="left"/>
-      <w:pPr>
-        <w:tabs>
-          <w:tab w:val="num" w:pos="2582"/>
-        </w:tabs>
-        <w:ind w:left="2582" w:hanging="1584"/>
-      </w:pPr>
-      <w:rPr>
-        <w:rFonts w:hint="default"/>
-      </w:rPr>
-    </w:lvl>
-  </w:abstractNum>
-  <w:abstractNum w:abstractNumId="10" w15:restartNumberingAfterBreak="0">
-    <w:nsid w:val="21881809"/>
-    <w:multiLevelType w:val="multilevel"/>
-    <w:tmpl w:val="D700D27A"/>
-    <w:lvl w:ilvl="0">
-      <w:start w:val="1"/>
-      <w:numFmt w:val="decimal"/>
-      <w:lvlText w:val="%1."/>
-      <w:lvlJc w:val="left"/>
-      <w:pPr>
-        <w:ind w:left="720" w:hanging="360"/>
-      </w:pPr>
-      <w:rPr>
-        <w:rFonts w:hint="default"/>
-      </w:rPr>
-    </w:lvl>
-    <w:lvl w:ilvl="1">
-      <w:start w:val="1"/>
-      <w:numFmt w:val="decimal"/>
-      <w:isLgl/>
-      <w:lvlText w:val="%1.%2."/>
-      <w:lvlJc w:val="left"/>
-      <w:pPr>
-        <w:ind w:left="1080" w:hanging="720"/>
-      </w:pPr>
-      <w:rPr>
-        <w:rFonts w:hint="default"/>
-      </w:rPr>
-    </w:lvl>
-    <w:lvl w:ilvl="2">
-      <w:start w:val="1"/>
-      <w:numFmt w:val="decimal"/>
-      <w:isLgl/>
-      <w:lvlText w:val="%1.%2.%3."/>
-      <w:lvlJc w:val="left"/>
-      <w:pPr>
-        <w:ind w:left="1080" w:hanging="720"/>
-      </w:pPr>
-      <w:rPr>
-        <w:rFonts w:hint="default"/>
-      </w:rPr>
-    </w:lvl>
-    <w:lvl w:ilvl="3">
-      <w:start w:val="1"/>
-      <w:numFmt w:val="decimal"/>
-      <w:isLgl/>
-      <w:lvlText w:val="%1.%2.%3.%4."/>
-      <w:lvlJc w:val="left"/>
-      <w:pPr>
-        <w:ind w:left="1440" w:hanging="1080"/>
-      </w:pPr>
-      <w:rPr>
-        <w:rFonts w:hint="default"/>
-      </w:rPr>
-    </w:lvl>
-    <w:lvl w:ilvl="4">
-      <w:start w:val="1"/>
-      <w:numFmt w:val="decimal"/>
-      <w:isLgl/>
-      <w:lvlText w:val="%1.%2.%3.%4.%5."/>
-      <w:lvlJc w:val="left"/>
-      <w:pPr>
-        <w:ind w:left="1440" w:hanging="1080"/>
-      </w:pPr>
-      <w:rPr>
-        <w:rFonts w:hint="default"/>
-      </w:rPr>
-    </w:lvl>
-    <w:lvl w:ilvl="5">
-      <w:start w:val="1"/>
-      <w:numFmt w:val="decimal"/>
-      <w:isLgl/>
-      <w:lvlText w:val="%1.%2.%3.%4.%5.%6."/>
-      <w:lvlJc w:val="left"/>
-      <w:pPr>
-        <w:ind w:left="1800" w:hanging="1440"/>
-      </w:pPr>
-      <w:rPr>
-        <w:rFonts w:hint="default"/>
-      </w:rPr>
-    </w:lvl>
-    <w:lvl w:ilvl="6">
-      <w:start w:val="1"/>
-      <w:numFmt w:val="decimal"/>
-      <w:isLgl/>
-      <w:lvlText w:val="%1.%2.%3.%4.%5.%6.%7."/>
-      <w:lvlJc w:val="left"/>
-      <w:pPr>
-        <w:ind w:left="1800" w:hanging="1440"/>
-      </w:pPr>
-      <w:rPr>
-        <w:rFonts w:hint="default"/>
-      </w:rPr>
-    </w:lvl>
-    <w:lvl w:ilvl="7">
-      <w:start w:val="1"/>
-      <w:numFmt w:val="decimal"/>
-      <w:isLgl/>
-      <w:lvlText w:val="%1.%2.%3.%4.%5.%6.%7.%8."/>
-      <w:lvlJc w:val="left"/>
-      <w:pPr>
-        <w:ind w:left="2160" w:hanging="1800"/>
-      </w:pPr>
-      <w:rPr>
-        <w:rFonts w:hint="default"/>
-      </w:rPr>
-    </w:lvl>
-    <w:lvl w:ilvl="8">
-      <w:start w:val="1"/>
-      <w:numFmt w:val="decimal"/>
-      <w:isLgl/>
-      <w:lvlText w:val="%1.%2.%3.%4.%5.%6.%7.%8.%9."/>
-      <w:lvlJc w:val="left"/>
-      <w:pPr>
-        <w:ind w:left="2520" w:hanging="2160"/>
-      </w:pPr>
-      <w:rPr>
-        <w:rFonts w:hint="default"/>
-      </w:rPr>
-    </w:lvl>
-  </w:abstractNum>
-  <w:abstractNum w:abstractNumId="11" w15:restartNumberingAfterBreak="0">
-    <w:nsid w:val="221C3B43"/>
-    <w:multiLevelType w:val="hybridMultilevel"/>
-    <w:tmpl w:val="981250D8"/>
-    <w:lvl w:ilvl="0" w:tplc="280A0019">
-      <w:start w:val="1"/>
-      <w:numFmt w:val="lowerLetter"/>
-      <w:lvlText w:val="%1."/>
-      <w:lvlJc w:val="left"/>
-      <w:pPr>
-        <w:ind w:left="2007" w:hanging="360"/>
-      </w:pPr>
-    </w:lvl>
-    <w:lvl w:ilvl="1" w:tplc="280A0019" w:tentative="1">
-      <w:start w:val="1"/>
-      <w:numFmt w:val="lowerLetter"/>
-      <w:lvlText w:val="%2."/>
-      <w:lvlJc w:val="left"/>
-      <w:pPr>
-        <w:ind w:left="2727" w:hanging="360"/>
-      </w:pPr>
-    </w:lvl>
-    <w:lvl w:ilvl="2" w:tplc="280A001B" w:tentative="1">
-      <w:start w:val="1"/>
-      <w:numFmt w:val="lowerRoman"/>
-      <w:lvlText w:val="%3."/>
-      <w:lvlJc w:val="right"/>
-      <w:pPr>
-        <w:ind w:left="3447" w:hanging="180"/>
-      </w:pPr>
-    </w:lvl>
-    <w:lvl w:ilvl="3" w:tplc="280A000F" w:tentative="1">
-      <w:start w:val="1"/>
-      <w:numFmt w:val="decimal"/>
-      <w:lvlText w:val="%4."/>
-      <w:lvlJc w:val="left"/>
-      <w:pPr>
-        <w:ind w:left="4167" w:hanging="360"/>
-      </w:pPr>
-    </w:lvl>
-    <w:lvl w:ilvl="4" w:tplc="280A0019" w:tentative="1">
-      <w:start w:val="1"/>
-      <w:numFmt w:val="lowerLetter"/>
-      <w:lvlText w:val="%5."/>
-      <w:lvlJc w:val="left"/>
-      <w:pPr>
-        <w:ind w:left="4887" w:hanging="360"/>
-      </w:pPr>
-    </w:lvl>
-    <w:lvl w:ilvl="5" w:tplc="280A001B" w:tentative="1">
-      <w:start w:val="1"/>
-      <w:numFmt w:val="lowerRoman"/>
-      <w:lvlText w:val="%6."/>
-      <w:lvlJc w:val="right"/>
-      <w:pPr>
-        <w:ind w:left="5607" w:hanging="180"/>
-      </w:pPr>
-    </w:lvl>
-    <w:lvl w:ilvl="6" w:tplc="280A000F" w:tentative="1">
-      <w:start w:val="1"/>
-      <w:numFmt w:val="decimal"/>
-      <w:lvlText w:val="%7."/>
-      <w:lvlJc w:val="left"/>
-      <w:pPr>
-        <w:ind w:left="6327" w:hanging="360"/>
-      </w:pPr>
-    </w:lvl>
-    <w:lvl w:ilvl="7" w:tplc="280A0019" w:tentative="1">
-      <w:start w:val="1"/>
-      <w:numFmt w:val="lowerLetter"/>
-      <w:lvlText w:val="%8."/>
-      <w:lvlJc w:val="left"/>
-      <w:pPr>
-        <w:ind w:left="7047" w:hanging="360"/>
-      </w:pPr>
-    </w:lvl>
-    <w:lvl w:ilvl="8" w:tplc="280A001B" w:tentative="1">
-      <w:start w:val="1"/>
-      <w:numFmt w:val="lowerRoman"/>
-      <w:lvlText w:val="%9."/>
-      <w:lvlJc w:val="right"/>
-      <w:pPr>
-        <w:ind w:left="7767" w:hanging="180"/>
-      </w:pPr>
-    </w:lvl>
-  </w:abstractNum>
-  <w:abstractNum w:abstractNumId="12" w15:restartNumberingAfterBreak="0">
-    <w:nsid w:val="29B113A1"/>
-    <w:multiLevelType w:val="multilevel"/>
-    <w:tmpl w:val="DD709404"/>
-    <w:lvl w:ilvl="0">
-      <w:start w:val="5"/>
-      <w:numFmt w:val="decimal"/>
-      <w:lvlText w:val="%1"/>
-      <w:lvlJc w:val="left"/>
-      <w:pPr>
-        <w:ind w:left="360" w:hanging="360"/>
-      </w:pPr>
-      <w:rPr>
-        <w:rFonts w:hint="default"/>
-      </w:rPr>
-    </w:lvl>
-    <w:lvl w:ilvl="1">
-      <w:start w:val="4"/>
-      <w:numFmt w:val="decimal"/>
-      <w:lvlText w:val="%1.%2"/>
-      <w:lvlJc w:val="left"/>
-      <w:pPr>
-        <w:ind w:left="1428" w:hanging="720"/>
-      </w:pPr>
-      <w:rPr>
-        <w:rFonts w:hint="default"/>
-      </w:rPr>
-    </w:lvl>
-    <w:lvl w:ilvl="2">
-      <w:start w:val="1"/>
-      <w:numFmt w:val="decimal"/>
-      <w:lvlText w:val="%1.%2.%3"/>
-      <w:lvlJc w:val="left"/>
-      <w:pPr>
-        <w:ind w:left="2136" w:hanging="720"/>
-      </w:pPr>
-      <w:rPr>
-        <w:rFonts w:hint="default"/>
-      </w:rPr>
-    </w:lvl>
-    <w:lvl w:ilvl="3">
-      <w:start w:val="1"/>
-      <w:numFmt w:val="decimal"/>
-      <w:lvlText w:val="%1.%2.%3.%4"/>
-      <w:lvlJc w:val="left"/>
-      <w:pPr>
-        <w:ind w:left="3204" w:hanging="1080"/>
-      </w:pPr>
-      <w:rPr>
-        <w:rFonts w:hint="default"/>
-      </w:rPr>
-    </w:lvl>
-    <w:lvl w:ilvl="4">
-      <w:start w:val="1"/>
-      <w:numFmt w:val="decimal"/>
-      <w:lvlText w:val="%1.%2.%3.%4.%5"/>
-      <w:lvlJc w:val="left"/>
-      <w:pPr>
-        <w:ind w:left="4272" w:hanging="1440"/>
-      </w:pPr>
-      <w:rPr>
-        <w:rFonts w:hint="default"/>
-      </w:rPr>
-    </w:lvl>
-    <w:lvl w:ilvl="5">
-      <w:start w:val="1"/>
-      <w:numFmt w:val="decimal"/>
-      <w:lvlText w:val="%1.%2.%3.%4.%5.%6"/>
-      <w:lvlJc w:val="left"/>
-      <w:pPr>
-        <w:ind w:left="4980" w:hanging="1440"/>
-      </w:pPr>
-      <w:rPr>
-        <w:rFonts w:hint="default"/>
-      </w:rPr>
-    </w:lvl>
-    <w:lvl w:ilvl="6">
-      <w:start w:val="1"/>
-      <w:numFmt w:val="decimal"/>
-      <w:lvlText w:val="%1.%2.%3.%4.%5.%6.%7"/>
-      <w:lvlJc w:val="left"/>
-      <w:pPr>
-        <w:ind w:left="6048" w:hanging="1800"/>
-      </w:pPr>
-      <w:rPr>
-        <w:rFonts w:hint="default"/>
-      </w:rPr>
-    </w:lvl>
-    <w:lvl w:ilvl="7">
-      <w:start w:val="1"/>
-      <w:numFmt w:val="decimal"/>
-      <w:lvlText w:val="%1.%2.%3.%4.%5.%6.%7.%8"/>
-      <w:lvlJc w:val="left"/>
-      <w:pPr>
-        <w:ind w:left="7116" w:hanging="2160"/>
-      </w:pPr>
-      <w:rPr>
-        <w:rFonts w:hint="default"/>
-      </w:rPr>
-    </w:lvl>
-    <w:lvl w:ilvl="8">
-      <w:start w:val="1"/>
-      <w:numFmt w:val="decimal"/>
-      <w:lvlText w:val="%1.%2.%3.%4.%5.%6.%7.%8.%9"/>
-      <w:lvlJc w:val="left"/>
-      <w:pPr>
-        <w:ind w:left="7824" w:hanging="2160"/>
-      </w:pPr>
-      <w:rPr>
-        <w:rFonts w:hint="default"/>
-      </w:rPr>
-    </w:lvl>
-  </w:abstractNum>
-  <w:abstractNum w:abstractNumId="13" w15:restartNumberingAfterBreak="0">
-    <w:nsid w:val="32872B9A"/>
-    <w:multiLevelType w:val="hybridMultilevel"/>
-    <w:tmpl w:val="CA78EE54"/>
-    <w:lvl w:ilvl="0" w:tplc="FFFFFFFF">
-      <w:start w:val="1"/>
-      <w:numFmt w:val="decimal"/>
-      <w:lvlText w:val="%1."/>
-      <w:lvlJc w:val="left"/>
-      <w:pPr>
-        <w:tabs>
-          <w:tab w:val="num" w:pos="720"/>
-        </w:tabs>
-        <w:ind w:left="720" w:hanging="360"/>
-      </w:pPr>
-    </w:lvl>
-    <w:lvl w:ilvl="1" w:tplc="FFFFFFFF" w:tentative="1">
-      <w:start w:val="1"/>
-      <w:numFmt w:val="lowerLetter"/>
-      <w:lvlText w:val="%2."/>
-      <w:lvlJc w:val="left"/>
-      <w:pPr>
-        <w:tabs>
-          <w:tab w:val="num" w:pos="1440"/>
-        </w:tabs>
-        <w:ind w:left="1440" w:hanging="360"/>
-      </w:pPr>
-    </w:lvl>
-    <w:lvl w:ilvl="2" w:tplc="FFFFFFFF" w:tentative="1">
-      <w:start w:val="1"/>
-      <w:numFmt w:val="lowerRoman"/>
-      <w:lvlText w:val="%3."/>
-      <w:lvlJc w:val="right"/>
-      <w:pPr>
-        <w:tabs>
-          <w:tab w:val="num" w:pos="2160"/>
-        </w:tabs>
-        <w:ind w:left="2160" w:hanging="180"/>
-      </w:pPr>
-    </w:lvl>
-    <w:lvl w:ilvl="3" w:tplc="FFFFFFFF" w:tentative="1">
-      <w:start w:val="1"/>
-      <w:numFmt w:val="decimal"/>
-      <w:lvlText w:val="%4."/>
-      <w:lvlJc w:val="left"/>
-      <w:pPr>
-        <w:tabs>
-          <w:tab w:val="num" w:pos="2880"/>
-        </w:tabs>
-        <w:ind w:left="2880" w:hanging="360"/>
-      </w:pPr>
-    </w:lvl>
-    <w:lvl w:ilvl="4" w:tplc="FFFFFFFF" w:tentative="1">
-      <w:start w:val="1"/>
-      <w:numFmt w:val="lowerLetter"/>
-      <w:lvlText w:val="%5."/>
-      <w:lvlJc w:val="left"/>
-      <w:pPr>
-        <w:tabs>
-          <w:tab w:val="num" w:pos="3600"/>
-        </w:tabs>
-        <w:ind w:left="3600" w:hanging="360"/>
-      </w:pPr>
-    </w:lvl>
-    <w:lvl w:ilvl="5" w:tplc="FFFFFFFF" w:tentative="1">
-      <w:start w:val="1"/>
-      <w:numFmt w:val="lowerRoman"/>
-      <w:lvlText w:val="%6."/>
-      <w:lvlJc w:val="right"/>
-      <w:pPr>
-        <w:tabs>
-          <w:tab w:val="num" w:pos="4320"/>
-        </w:tabs>
-        <w:ind w:left="4320" w:hanging="180"/>
-      </w:pPr>
-    </w:lvl>
-    <w:lvl w:ilvl="6" w:tplc="FFFFFFFF" w:tentative="1">
-      <w:start w:val="1"/>
-      <w:numFmt w:val="decimal"/>
-      <w:lvlText w:val="%7."/>
-      <w:lvlJc w:val="left"/>
-      <w:pPr>
-        <w:tabs>
-          <w:tab w:val="num" w:pos="5040"/>
-        </w:tabs>
-        <w:ind w:left="5040" w:hanging="360"/>
-      </w:pPr>
-    </w:lvl>
-    <w:lvl w:ilvl="7" w:tplc="FFFFFFFF" w:tentative="1">
-      <w:start w:val="1"/>
-      <w:numFmt w:val="lowerLetter"/>
-      <w:lvlText w:val="%8."/>
-      <w:lvlJc w:val="left"/>
-      <w:pPr>
-        <w:tabs>
-          <w:tab w:val="num" w:pos="5760"/>
-        </w:tabs>
-        <w:ind w:left="5760" w:hanging="360"/>
-      </w:pPr>
-    </w:lvl>
-    <w:lvl w:ilvl="8" w:tplc="FFFFFFFF" w:tentative="1">
-      <w:start w:val="1"/>
-      <w:numFmt w:val="lowerRoman"/>
-      <w:lvlText w:val="%9."/>
-      <w:lvlJc w:val="right"/>
-      <w:pPr>
-        <w:tabs>
-          <w:tab w:val="num" w:pos="6480"/>
-        </w:tabs>
-        <w:ind w:left="6480" w:hanging="180"/>
-      </w:pPr>
-    </w:lvl>
-  </w:abstractNum>
-  <w:abstractNum w:abstractNumId="14" w15:restartNumberingAfterBreak="0">
-    <w:nsid w:val="34655230"/>
-    <w:multiLevelType w:val="multilevel"/>
-    <w:tmpl w:val="D700D27A"/>
-    <w:lvl w:ilvl="0">
-      <w:start w:val="1"/>
-      <w:numFmt w:val="decimal"/>
-      <w:lvlText w:val="%1."/>
-      <w:lvlJc w:val="left"/>
-      <w:pPr>
-        <w:ind w:left="720" w:hanging="360"/>
-      </w:pPr>
-      <w:rPr>
-        <w:rFonts w:hint="default"/>
-      </w:rPr>
-    </w:lvl>
-    <w:lvl w:ilvl="1">
-      <w:start w:val="1"/>
-      <w:numFmt w:val="decimal"/>
-      <w:isLgl/>
-      <w:lvlText w:val="%1.%2."/>
-      <w:lvlJc w:val="left"/>
-      <w:pPr>
-        <w:ind w:left="1080" w:hanging="720"/>
-      </w:pPr>
-      <w:rPr>
-        <w:rFonts w:hint="default"/>
-      </w:rPr>
-    </w:lvl>
-    <w:lvl w:ilvl="2">
-      <w:start w:val="1"/>
-      <w:numFmt w:val="decimal"/>
-      <w:isLgl/>
-      <w:lvlText w:val="%1.%2.%3."/>
-      <w:lvlJc w:val="left"/>
-      <w:pPr>
-        <w:ind w:left="1080" w:hanging="720"/>
-      </w:pPr>
-      <w:rPr>
-        <w:rFonts w:hint="default"/>
-      </w:rPr>
-    </w:lvl>
-    <w:lvl w:ilvl="3">
-      <w:start w:val="1"/>
-      <w:numFmt w:val="decimal"/>
-      <w:isLgl/>
-      <w:lvlText w:val="%1.%2.%3.%4."/>
-      <w:lvlJc w:val="left"/>
-      <w:pPr>
-        <w:ind w:left="1440" w:hanging="1080"/>
-      </w:pPr>
-      <w:rPr>
-        <w:rFonts w:hint="default"/>
-      </w:rPr>
-    </w:lvl>
-    <w:lvl w:ilvl="4">
-      <w:start w:val="1"/>
-      <w:numFmt w:val="decimal"/>
-      <w:isLgl/>
-      <w:lvlText w:val="%1.%2.%3.%4.%5."/>
-      <w:lvlJc w:val="left"/>
-      <w:pPr>
-        <w:ind w:left="1440" w:hanging="1080"/>
-      </w:pPr>
-      <w:rPr>
-        <w:rFonts w:hint="default"/>
-      </w:rPr>
-    </w:lvl>
-    <w:lvl w:ilvl="5">
-      <w:start w:val="1"/>
-      <w:numFmt w:val="decimal"/>
-      <w:isLgl/>
-      <w:lvlText w:val="%1.%2.%3.%4.%5.%6."/>
-      <w:lvlJc w:val="left"/>
-      <w:pPr>
-        <w:ind w:left="1800" w:hanging="1440"/>
-      </w:pPr>
-      <w:rPr>
-        <w:rFonts w:hint="default"/>
-      </w:rPr>
-    </w:lvl>
-    <w:lvl w:ilvl="6">
-      <w:start w:val="1"/>
-      <w:numFmt w:val="decimal"/>
-      <w:isLgl/>
-      <w:lvlText w:val="%1.%2.%3.%4.%5.%6.%7."/>
-      <w:lvlJc w:val="left"/>
-      <w:pPr>
-        <w:ind w:left="1800" w:hanging="1440"/>
-      </w:pPr>
-      <w:rPr>
-        <w:rFonts w:hint="default"/>
-      </w:rPr>
-    </w:lvl>
-    <w:lvl w:ilvl="7">
-      <w:start w:val="1"/>
-      <w:numFmt w:val="decimal"/>
-      <w:isLgl/>
-      <w:lvlText w:val="%1.%2.%3.%4.%5.%6.%7.%8."/>
-      <w:lvlJc w:val="left"/>
-      <w:pPr>
-        <w:ind w:left="2160" w:hanging="1800"/>
-      </w:pPr>
-      <w:rPr>
-        <w:rFonts w:hint="default"/>
-      </w:rPr>
-    </w:lvl>
-    <w:lvl w:ilvl="8">
-      <w:start w:val="1"/>
-      <w:numFmt w:val="decimal"/>
-      <w:isLgl/>
-      <w:lvlText w:val="%1.%2.%3.%4.%5.%6.%7.%8.%9."/>
-      <w:lvlJc w:val="left"/>
-      <w:pPr>
-        <w:ind w:left="2520" w:hanging="2160"/>
-      </w:pPr>
-      <w:rPr>
-        <w:rFonts w:hint="default"/>
-      </w:rPr>
-    </w:lvl>
-  </w:abstractNum>
-  <w:abstractNum w:abstractNumId="15" w15:restartNumberingAfterBreak="0">
+  <w:abstractNum w:abstractNumId="4" w15:restartNumberingAfterBreak="0">
     <w:nsid w:val="388763C6"/>
     <w:multiLevelType w:val="multilevel"/>
     <w:tmpl w:val="50E01D46"/>
@@ -11596,80 +10504,62 @@
       </w:rPr>
     </w:lvl>
   </w:abstractNum>
-  <w:abstractNum w:abstractNumId="16" w15:restartNumberingAfterBreak="0">
-    <w:nsid w:val="418E221E"/>
+  <w:abstractNum w:abstractNumId="5" w15:restartNumberingAfterBreak="0">
+    <w:nsid w:val="4A4B68A8"/>
     <w:multiLevelType w:val="multilevel"/>
-    <w:tmpl w:val="03FAF828"/>
+    <w:tmpl w:val="280A001D"/>
     <w:lvl w:ilvl="0">
       <w:start w:val="1"/>
       <w:numFmt w:val="decimal"/>
-      <w:lvlText w:val="%1."/>
+      <w:lvlText w:val="%1)"/>
       <w:lvlJc w:val="left"/>
       <w:pPr>
-        <w:tabs>
-          <w:tab w:val="num" w:pos="1440"/>
-        </w:tabs>
-        <w:ind w:left="1440" w:hanging="360"/>
+        <w:ind w:left="360" w:hanging="360"/>
       </w:pPr>
     </w:lvl>
     <w:lvl w:ilvl="1">
       <w:start w:val="1"/>
       <w:numFmt w:val="lowerLetter"/>
-      <w:lvlText w:val="%2."/>
+      <w:lvlText w:val="%2)"/>
       <w:lvlJc w:val="left"/>
       <w:pPr>
-        <w:tabs>
-          <w:tab w:val="num" w:pos="1440"/>
-        </w:tabs>
-        <w:ind w:left="1440" w:hanging="360"/>
+        <w:ind w:left="720" w:hanging="360"/>
       </w:pPr>
     </w:lvl>
     <w:lvl w:ilvl="2">
       <w:start w:val="1"/>
       <w:numFmt w:val="lowerRoman"/>
-      <w:lvlText w:val="%3."/>
-      <w:lvlJc w:val="right"/>
-      <w:pPr>
-        <w:tabs>
-          <w:tab w:val="num" w:pos="2160"/>
-        </w:tabs>
-        <w:ind w:left="2160" w:hanging="180"/>
+      <w:lvlText w:val="%3)"/>
+      <w:lvlJc w:val="left"/>
+      <w:pPr>
+        <w:ind w:left="1080" w:hanging="360"/>
       </w:pPr>
     </w:lvl>
     <w:lvl w:ilvl="3">
       <w:start w:val="1"/>
       <w:numFmt w:val="decimal"/>
-      <w:lvlText w:val="%4."/>
+      <w:lvlText w:val="(%4)"/>
       <w:lvlJc w:val="left"/>
       <w:pPr>
-        <w:tabs>
-          <w:tab w:val="num" w:pos="2880"/>
-        </w:tabs>
-        <w:ind w:left="2880" w:hanging="360"/>
+        <w:ind w:left="1440" w:hanging="360"/>
       </w:pPr>
     </w:lvl>
     <w:lvl w:ilvl="4">
       <w:start w:val="1"/>
       <w:numFmt w:val="lowerLetter"/>
-      <w:lvlText w:val="%5."/>
+      <w:lvlText w:val="(%5)"/>
       <w:lvlJc w:val="left"/>
       <w:pPr>
-        <w:tabs>
-          <w:tab w:val="num" w:pos="3600"/>
-        </w:tabs>
-        <w:ind w:left="3600" w:hanging="360"/>
+        <w:ind w:left="1800" w:hanging="360"/>
       </w:pPr>
     </w:lvl>
     <w:lvl w:ilvl="5">
       <w:start w:val="1"/>
       <w:numFmt w:val="lowerRoman"/>
-      <w:lvlText w:val="%6."/>
-      <w:lvlJc w:val="right"/>
-      <w:pPr>
-        <w:tabs>
-          <w:tab w:val="num" w:pos="4320"/>
-        </w:tabs>
-        <w:ind w:left="4320" w:hanging="180"/>
+      <w:lvlText w:val="(%6)"/>
+      <w:lvlJc w:val="left"/>
+      <w:pPr>
+        <w:ind w:left="2160" w:hanging="360"/>
       </w:pPr>
     </w:lvl>
     <w:lvl w:ilvl="6">
@@ -11678,10 +10568,7 @@
       <w:lvlText w:val="%7."/>
       <w:lvlJc w:val="left"/>
       <w:pPr>
-        <w:tabs>
-          <w:tab w:val="num" w:pos="5040"/>
-        </w:tabs>
-        <w:ind w:left="5040" w:hanging="360"/>
+        <w:ind w:left="2520" w:hanging="360"/>
       </w:pPr>
     </w:lvl>
     <w:lvl w:ilvl="7">
@@ -11690,147 +10577,20 @@
       <w:lvlText w:val="%8."/>
       <w:lvlJc w:val="left"/>
       <w:pPr>
-        <w:tabs>
-          <w:tab w:val="num" w:pos="5760"/>
-        </w:tabs>
-        <w:ind w:left="5760" w:hanging="360"/>
+        <w:ind w:left="2880" w:hanging="360"/>
       </w:pPr>
     </w:lvl>
     <w:lvl w:ilvl="8">
       <w:start w:val="1"/>
       <w:numFmt w:val="lowerRoman"/>
       <w:lvlText w:val="%9."/>
-      <w:lvlJc w:val="right"/>
-      <w:pPr>
-        <w:tabs>
-          <w:tab w:val="num" w:pos="6480"/>
-        </w:tabs>
-        <w:ind w:left="6480" w:hanging="180"/>
+      <w:lvlJc w:val="left"/>
+      <w:pPr>
+        <w:ind w:left="3240" w:hanging="360"/>
       </w:pPr>
     </w:lvl>
   </w:abstractNum>
-  <w:abstractNum w:abstractNumId="17" w15:restartNumberingAfterBreak="0">
-    <w:nsid w:val="50481102"/>
-    <w:multiLevelType w:val="multilevel"/>
-    <w:tmpl w:val="D700D27A"/>
-    <w:lvl w:ilvl="0">
-      <w:start w:val="1"/>
-      <w:numFmt w:val="decimal"/>
-      <w:lvlText w:val="%1."/>
-      <w:lvlJc w:val="left"/>
-      <w:pPr>
-        <w:ind w:left="360" w:hanging="360"/>
-      </w:pPr>
-      <w:rPr>
-        <w:rFonts w:hint="default"/>
-      </w:rPr>
-    </w:lvl>
-    <w:lvl w:ilvl="1">
-      <w:start w:val="1"/>
-      <w:numFmt w:val="decimal"/>
-      <w:isLgl/>
-      <w:lvlText w:val="%1.%2."/>
-      <w:lvlJc w:val="left"/>
-      <w:pPr>
-        <w:ind w:left="720" w:hanging="720"/>
-      </w:pPr>
-      <w:rPr>
-        <w:rFonts w:hint="default"/>
-      </w:rPr>
-    </w:lvl>
-    <w:lvl w:ilvl="2">
-      <w:start w:val="1"/>
-      <w:numFmt w:val="decimal"/>
-      <w:isLgl/>
-      <w:lvlText w:val="%1.%2.%3."/>
-      <w:lvlJc w:val="left"/>
-      <w:pPr>
-        <w:ind w:left="720" w:hanging="720"/>
-      </w:pPr>
-      <w:rPr>
-        <w:rFonts w:hint="default"/>
-      </w:rPr>
-    </w:lvl>
-    <w:lvl w:ilvl="3">
-      <w:start w:val="1"/>
-      <w:numFmt w:val="decimal"/>
-      <w:isLgl/>
-      <w:lvlText w:val="%1.%2.%3.%4."/>
-      <w:lvlJc w:val="left"/>
-      <w:pPr>
-        <w:ind w:left="1080" w:hanging="1080"/>
-      </w:pPr>
-      <w:rPr>
-        <w:rFonts w:hint="default"/>
-      </w:rPr>
-    </w:lvl>
-    <w:lvl w:ilvl="4">
-      <w:start w:val="1"/>
-      <w:numFmt w:val="decimal"/>
-      <w:isLgl/>
-      <w:lvlText w:val="%1.%2.%3.%4.%5."/>
-      <w:lvlJc w:val="left"/>
-      <w:pPr>
-        <w:ind w:left="1080" w:hanging="1080"/>
-      </w:pPr>
-      <w:rPr>
-        <w:rFonts w:hint="default"/>
-      </w:rPr>
-    </w:lvl>
-    <w:lvl w:ilvl="5">
-      <w:start w:val="1"/>
-      <w:numFmt w:val="decimal"/>
-      <w:isLgl/>
-      <w:lvlText w:val="%1.%2.%3.%4.%5.%6."/>
-      <w:lvlJc w:val="left"/>
-      <w:pPr>
-        <w:ind w:left="1440" w:hanging="1440"/>
-      </w:pPr>
-      <w:rPr>
-        <w:rFonts w:hint="default"/>
-      </w:rPr>
-    </w:lvl>
-    <w:lvl w:ilvl="6">
-      <w:start w:val="1"/>
-      <w:numFmt w:val="decimal"/>
-      <w:isLgl/>
-      <w:lvlText w:val="%1.%2.%3.%4.%5.%6.%7."/>
-      <w:lvlJc w:val="left"/>
-      <w:pPr>
-        <w:ind w:left="1440" w:hanging="1440"/>
-      </w:pPr>
-      <w:rPr>
-        <w:rFonts w:hint="default"/>
-      </w:rPr>
-    </w:lvl>
-    <w:lvl w:ilvl="7">
-      <w:start w:val="1"/>
-      <w:numFmt w:val="decimal"/>
-      <w:isLgl/>
-      <w:lvlText w:val="%1.%2.%3.%4.%5.%6.%7.%8."/>
-      <w:lvlJc w:val="left"/>
-      <w:pPr>
-        <w:ind w:left="1800" w:hanging="1800"/>
-      </w:pPr>
-      <w:rPr>
-        <w:rFonts w:hint="default"/>
-      </w:rPr>
-    </w:lvl>
-    <w:lvl w:ilvl="8">
-      <w:start w:val="1"/>
-      <w:numFmt w:val="decimal"/>
-      <w:isLgl/>
-      <w:lvlText w:val="%1.%2.%3.%4.%5.%6.%7.%8.%9."/>
-      <w:lvlJc w:val="left"/>
-      <w:pPr>
-        <w:ind w:left="2160" w:hanging="2160"/>
-      </w:pPr>
-      <w:rPr>
-        <w:rFonts w:hint="default"/>
-      </w:rPr>
-    </w:lvl>
-  </w:abstractNum>
-  <w:abstractNum w:abstractNumId="18" w15:restartNumberingAfterBreak="0">
+  <w:abstractNum w:abstractNumId="6" w15:restartNumberingAfterBreak="0">
     <w:nsid w:val="52106E6D"/>
     <w:multiLevelType w:val="hybridMultilevel"/>
     <w:tmpl w:val="0FD6D9E2"/>
@@ -11916,592 +10676,8 @@
       </w:pPr>
     </w:lvl>
   </w:abstractNum>
-  <w:abstractNum w:abstractNumId="19" w15:restartNumberingAfterBreak="0">
-    <w:nsid w:val="5ADE2D54"/>
-    <w:multiLevelType w:val="multilevel"/>
-    <w:tmpl w:val="D700D27A"/>
-    <w:lvl w:ilvl="0">
-      <w:start w:val="1"/>
-      <w:numFmt w:val="decimal"/>
-      <w:lvlText w:val="%1."/>
-      <w:lvlJc w:val="left"/>
-      <w:pPr>
-        <w:ind w:left="720" w:hanging="360"/>
-      </w:pPr>
-      <w:rPr>
-        <w:rFonts w:hint="default"/>
-      </w:rPr>
-    </w:lvl>
-    <w:lvl w:ilvl="1">
-      <w:start w:val="1"/>
-      <w:numFmt w:val="decimal"/>
-      <w:isLgl/>
-      <w:lvlText w:val="%1.%2."/>
-      <w:lvlJc w:val="left"/>
-      <w:pPr>
-        <w:ind w:left="1080" w:hanging="720"/>
-      </w:pPr>
-      <w:rPr>
-        <w:rFonts w:hint="default"/>
-      </w:rPr>
-    </w:lvl>
-    <w:lvl w:ilvl="2">
-      <w:start w:val="1"/>
-      <w:numFmt w:val="decimal"/>
-      <w:isLgl/>
-      <w:lvlText w:val="%1.%2.%3."/>
-      <w:lvlJc w:val="left"/>
-      <w:pPr>
-        <w:ind w:left="1080" w:hanging="720"/>
-      </w:pPr>
-      <w:rPr>
-        <w:rFonts w:hint="default"/>
-      </w:rPr>
-    </w:lvl>
-    <w:lvl w:ilvl="3">
-      <w:start w:val="1"/>
-      <w:numFmt w:val="decimal"/>
-      <w:isLgl/>
-      <w:lvlText w:val="%1.%2.%3.%4."/>
-      <w:lvlJc w:val="left"/>
-      <w:pPr>
-        <w:ind w:left="1440" w:hanging="1080"/>
-      </w:pPr>
-      <w:rPr>
-        <w:rFonts w:hint="default"/>
-      </w:rPr>
-    </w:lvl>
-    <w:lvl w:ilvl="4">
-      <w:start w:val="1"/>
-      <w:numFmt w:val="decimal"/>
-      <w:isLgl/>
-      <w:lvlText w:val="%1.%2.%3.%4.%5."/>
-      <w:lvlJc w:val="left"/>
-      <w:pPr>
-        <w:ind w:left="1440" w:hanging="1080"/>
-      </w:pPr>
-      <w:rPr>
-        <w:rFonts w:hint="default"/>
-      </w:rPr>
-    </w:lvl>
-    <w:lvl w:ilvl="5">
-      <w:start w:val="1"/>
-      <w:numFmt w:val="decimal"/>
-      <w:isLgl/>
-      <w:lvlText w:val="%1.%2.%3.%4.%5.%6."/>
-      <w:lvlJc w:val="left"/>
-      <w:pPr>
-        <w:ind w:left="1800" w:hanging="1440"/>
-      </w:pPr>
-      <w:rPr>
-        <w:rFonts w:hint="default"/>
-      </w:rPr>
-    </w:lvl>
-    <w:lvl w:ilvl="6">
-      <w:start w:val="1"/>
-      <w:numFmt w:val="decimal"/>
-      <w:isLgl/>
-      <w:lvlText w:val="%1.%2.%3.%4.%5.%6.%7."/>
-      <w:lvlJc w:val="left"/>
-      <w:pPr>
-        <w:ind w:left="1800" w:hanging="1440"/>
-      </w:pPr>
-      <w:rPr>
-        <w:rFonts w:hint="default"/>
-      </w:rPr>
-    </w:lvl>
-    <w:lvl w:ilvl="7">
-      <w:start w:val="1"/>
-      <w:numFmt w:val="decimal"/>
-      <w:isLgl/>
-      <w:lvlText w:val="%1.%2.%3.%4.%5.%6.%7.%8."/>
-      <w:lvlJc w:val="left"/>
-      <w:pPr>
-        <w:ind w:left="2160" w:hanging="1800"/>
-      </w:pPr>
-      <w:rPr>
-        <w:rFonts w:hint="default"/>
-      </w:rPr>
-    </w:lvl>
-    <w:lvl w:ilvl="8">
-      <w:start w:val="1"/>
-      <w:numFmt w:val="decimal"/>
-      <w:isLgl/>
-      <w:lvlText w:val="%1.%2.%3.%4.%5.%6.%7.%8.%9."/>
-      <w:lvlJc w:val="left"/>
-      <w:pPr>
-        <w:ind w:left="2520" w:hanging="2160"/>
-      </w:pPr>
-      <w:rPr>
-        <w:rFonts w:hint="default"/>
-      </w:rPr>
-    </w:lvl>
-  </w:abstractNum>
-  <w:abstractNum w:abstractNumId="20" w15:restartNumberingAfterBreak="0">
+  <w:abstractNum w:abstractNumId="7" w15:restartNumberingAfterBreak="0">
     <w:nsid w:val="6487537B"/>
-    <w:multiLevelType w:val="multilevel"/>
-    <w:tmpl w:val="D700D27A"/>
-    <w:lvl w:ilvl="0">
-      <w:start w:val="1"/>
-      <w:numFmt w:val="decimal"/>
-      <w:lvlText w:val="%1."/>
-      <w:lvlJc w:val="left"/>
-      <w:pPr>
-        <w:ind w:left="720" w:hanging="360"/>
-      </w:pPr>
-      <w:rPr>
-        <w:rFonts w:hint="default"/>
-      </w:rPr>
-    </w:lvl>
-    <w:lvl w:ilvl="1">
-      <w:start w:val="1"/>
-      <w:numFmt w:val="decimal"/>
-      <w:isLgl/>
-      <w:lvlText w:val="%1.%2."/>
-      <w:lvlJc w:val="left"/>
-      <w:pPr>
-        <w:ind w:left="1080" w:hanging="720"/>
-      </w:pPr>
-      <w:rPr>
-        <w:rFonts w:hint="default"/>
-      </w:rPr>
-    </w:lvl>
-    <w:lvl w:ilvl="2">
-      <w:start w:val="1"/>
-      <w:numFmt w:val="decimal"/>
-      <w:isLgl/>
-      <w:lvlText w:val="%1.%2.%3."/>
-      <w:lvlJc w:val="left"/>
-      <w:pPr>
-        <w:ind w:left="1080" w:hanging="720"/>
-      </w:pPr>
-      <w:rPr>
-        <w:rFonts w:hint="default"/>
-      </w:rPr>
-    </w:lvl>
-    <w:lvl w:ilvl="3">
-      <w:start w:val="1"/>
-      <w:numFmt w:val="decimal"/>
-      <w:isLgl/>
-      <w:lvlText w:val="%1.%2.%3.%4."/>
-      <w:lvlJc w:val="left"/>
-      <w:pPr>
-        <w:ind w:left="1440" w:hanging="1080"/>
-      </w:pPr>
-      <w:rPr>
-        <w:rFonts w:hint="default"/>
-      </w:rPr>
-    </w:lvl>
-    <w:lvl w:ilvl="4">
-      <w:start w:val="1"/>
-      <w:numFmt w:val="decimal"/>
-      <w:isLgl/>
-      <w:lvlText w:val="%1.%2.%3.%4.%5."/>
-      <w:lvlJc w:val="left"/>
-      <w:pPr>
-        <w:ind w:left="1440" w:hanging="1080"/>
-      </w:pPr>
-      <w:rPr>
-        <w:rFonts w:hint="default"/>
-      </w:rPr>
-    </w:lvl>
-    <w:lvl w:ilvl="5">
-      <w:start w:val="1"/>
-      <w:numFmt w:val="decimal"/>
-      <w:isLgl/>
-      <w:lvlText w:val="%1.%2.%3.%4.%5.%6."/>
-      <w:lvlJc w:val="left"/>
-      <w:pPr>
-        <w:ind w:left="1800" w:hanging="1440"/>
-      </w:pPr>
-      <w:rPr>
-        <w:rFonts w:hint="default"/>
-      </w:rPr>
-    </w:lvl>
-    <w:lvl w:ilvl="6">
-      <w:start w:val="1"/>
-      <w:numFmt w:val="decimal"/>
-      <w:isLgl/>
-      <w:lvlText w:val="%1.%2.%3.%4.%5.%6.%7."/>
-      <w:lvlJc w:val="left"/>
-      <w:pPr>
-        <w:ind w:left="1800" w:hanging="1440"/>
-      </w:pPr>
-      <w:rPr>
-        <w:rFonts w:hint="default"/>
-      </w:rPr>
-    </w:lvl>
-    <w:lvl w:ilvl="7">
-      <w:start w:val="1"/>
-      <w:numFmt w:val="decimal"/>
-      <w:isLgl/>
-      <w:lvlText w:val="%1.%2.%3.%4.%5.%6.%7.%8."/>
-      <w:lvlJc w:val="left"/>
-      <w:pPr>
-        <w:ind w:left="2160" w:hanging="1800"/>
-      </w:pPr>
-      <w:rPr>
-        <w:rFonts w:hint="default"/>
-      </w:rPr>
-    </w:lvl>
-    <w:lvl w:ilvl="8">
-      <w:start w:val="1"/>
-      <w:numFmt w:val="decimal"/>
-      <w:isLgl/>
-      <w:lvlText w:val="%1.%2.%3.%4.%5.%6.%7.%8.%9."/>
-      <w:lvlJc w:val="left"/>
-      <w:pPr>
-        <w:ind w:left="2520" w:hanging="2160"/>
-      </w:pPr>
-      <w:rPr>
-        <w:rFonts w:hint="default"/>
-      </w:rPr>
-    </w:lvl>
-  </w:abstractNum>
-  <w:abstractNum w:abstractNumId="21" w15:restartNumberingAfterBreak="0">
-    <w:nsid w:val="669C37E2"/>
-    <w:multiLevelType w:val="hybridMultilevel"/>
-    <w:tmpl w:val="03FAF828"/>
-    <w:lvl w:ilvl="0" w:tplc="FFFFFFFF">
-      <w:start w:val="1"/>
-      <w:numFmt w:val="decimal"/>
-      <w:lvlText w:val="%1."/>
-      <w:lvlJc w:val="left"/>
-      <w:pPr>
-        <w:tabs>
-          <w:tab w:val="num" w:pos="1440"/>
-        </w:tabs>
-        <w:ind w:left="1440" w:hanging="360"/>
-      </w:pPr>
-    </w:lvl>
-    <w:lvl w:ilvl="1" w:tplc="FFFFFFFF" w:tentative="1">
-      <w:start w:val="1"/>
-      <w:numFmt w:val="lowerLetter"/>
-      <w:lvlText w:val="%2."/>
-      <w:lvlJc w:val="left"/>
-      <w:pPr>
-        <w:tabs>
-          <w:tab w:val="num" w:pos="1440"/>
-        </w:tabs>
-        <w:ind w:left="1440" w:hanging="360"/>
-      </w:pPr>
-    </w:lvl>
-    <w:lvl w:ilvl="2" w:tplc="FFFFFFFF" w:tentative="1">
-      <w:start w:val="1"/>
-      <w:numFmt w:val="lowerRoman"/>
-      <w:lvlText w:val="%3."/>
-      <w:lvlJc w:val="right"/>
-      <w:pPr>
-        <w:tabs>
-          <w:tab w:val="num" w:pos="2160"/>
-        </w:tabs>
-        <w:ind w:left="2160" w:hanging="180"/>
-      </w:pPr>
-    </w:lvl>
-    <w:lvl w:ilvl="3" w:tplc="FFFFFFFF" w:tentative="1">
-      <w:start w:val="1"/>
-      <w:numFmt w:val="decimal"/>
-      <w:lvlText w:val="%4."/>
-      <w:lvlJc w:val="left"/>
-      <w:pPr>
-        <w:tabs>
-          <w:tab w:val="num" w:pos="2880"/>
-        </w:tabs>
-        <w:ind w:left="2880" w:hanging="360"/>
-      </w:pPr>
-    </w:lvl>
-    <w:lvl w:ilvl="4" w:tplc="FFFFFFFF" w:tentative="1">
-      <w:start w:val="1"/>
-      <w:numFmt w:val="lowerLetter"/>
-      <w:lvlText w:val="%5."/>
-      <w:lvlJc w:val="left"/>
-      <w:pPr>
-        <w:tabs>
-          <w:tab w:val="num" w:pos="3600"/>
-        </w:tabs>
-        <w:ind w:left="3600" w:hanging="360"/>
-      </w:pPr>
-    </w:lvl>
-    <w:lvl w:ilvl="5" w:tplc="FFFFFFFF" w:tentative="1">
-      <w:start w:val="1"/>
-      <w:numFmt w:val="lowerRoman"/>
-      <w:lvlText w:val="%6."/>
-      <w:lvlJc w:val="right"/>
-      <w:pPr>
-        <w:tabs>
-          <w:tab w:val="num" w:pos="4320"/>
-        </w:tabs>
-        <w:ind w:left="4320" w:hanging="180"/>
-      </w:pPr>
-    </w:lvl>
-    <w:lvl w:ilvl="6" w:tplc="FFFFFFFF" w:tentative="1">
-      <w:start w:val="1"/>
-      <w:numFmt w:val="decimal"/>
-      <w:lvlText w:val="%7."/>
-      <w:lvlJc w:val="left"/>
-      <w:pPr>
-        <w:tabs>
-          <w:tab w:val="num" w:pos="5040"/>
-        </w:tabs>
-        <w:ind w:left="5040" w:hanging="360"/>
-      </w:pPr>
-    </w:lvl>
-    <w:lvl w:ilvl="7" w:tplc="FFFFFFFF" w:tentative="1">
-      <w:start w:val="1"/>
-      <w:numFmt w:val="lowerLetter"/>
-      <w:lvlText w:val="%8."/>
-      <w:lvlJc w:val="left"/>
-      <w:pPr>
-        <w:tabs>
-          <w:tab w:val="num" w:pos="5760"/>
-        </w:tabs>
-        <w:ind w:left="5760" w:hanging="360"/>
-      </w:pPr>
-    </w:lvl>
-    <w:lvl w:ilvl="8" w:tplc="FFFFFFFF" w:tentative="1">
-      <w:start w:val="1"/>
-      <w:numFmt w:val="lowerRoman"/>
-      <w:lvlText w:val="%9."/>
-      <w:lvlJc w:val="right"/>
-      <w:pPr>
-        <w:tabs>
-          <w:tab w:val="num" w:pos="6480"/>
-        </w:tabs>
-        <w:ind w:left="6480" w:hanging="180"/>
-      </w:pPr>
-    </w:lvl>
-  </w:abstractNum>
-  <w:abstractNum w:abstractNumId="22" w15:restartNumberingAfterBreak="0">
-    <w:nsid w:val="6D801887"/>
-    <w:multiLevelType w:val="multilevel"/>
-    <w:tmpl w:val="F3689BF4"/>
-    <w:lvl w:ilvl="0">
-      <w:start w:val="1"/>
-      <w:numFmt w:val="decimal"/>
-      <w:lvlText w:val="%1."/>
-      <w:lvlJc w:val="left"/>
-      <w:pPr>
-        <w:tabs>
-          <w:tab w:val="num" w:pos="360"/>
-        </w:tabs>
-        <w:ind w:left="360" w:hanging="360"/>
-      </w:pPr>
-    </w:lvl>
-    <w:lvl w:ilvl="1">
-      <w:start w:val="1"/>
-      <w:numFmt w:val="decimal"/>
-      <w:lvlText w:val="%1.%2."/>
-      <w:lvlJc w:val="left"/>
-      <w:pPr>
-        <w:tabs>
-          <w:tab w:val="num" w:pos="2134"/>
-        </w:tabs>
-        <w:ind w:left="2134" w:hanging="432"/>
-      </w:pPr>
-    </w:lvl>
-    <w:lvl w:ilvl="2">
-      <w:start w:val="1"/>
-      <w:numFmt w:val="decimal"/>
-      <w:lvlText w:val="%1.%2.%3."/>
-      <w:lvlJc w:val="left"/>
-      <w:pPr>
-        <w:tabs>
-          <w:tab w:val="num" w:pos="1440"/>
-        </w:tabs>
-        <w:ind w:left="1224" w:hanging="504"/>
-      </w:pPr>
-    </w:lvl>
-    <w:lvl w:ilvl="3">
-      <w:start w:val="1"/>
-      <w:numFmt w:val="decimal"/>
-      <w:lvlText w:val="%1.%2.%3.%4."/>
-      <w:lvlJc w:val="left"/>
-      <w:pPr>
-        <w:tabs>
-          <w:tab w:val="num" w:pos="1800"/>
-        </w:tabs>
-        <w:ind w:left="1728" w:hanging="648"/>
-      </w:pPr>
-    </w:lvl>
-    <w:lvl w:ilvl="4">
-      <w:start w:val="1"/>
-      <w:numFmt w:val="decimal"/>
-      <w:lvlText w:val="%1.%2.%3.%4.%5."/>
-      <w:lvlJc w:val="left"/>
-      <w:pPr>
-        <w:tabs>
-          <w:tab w:val="num" w:pos="2520"/>
-        </w:tabs>
-        <w:ind w:left="2232" w:hanging="792"/>
-      </w:pPr>
-    </w:lvl>
-    <w:lvl w:ilvl="5">
-      <w:start w:val="1"/>
-      <w:numFmt w:val="decimal"/>
-      <w:lvlText w:val="%1.%2.%3.%4.%5.%6."/>
-      <w:lvlJc w:val="left"/>
-      <w:pPr>
-        <w:tabs>
-          <w:tab w:val="num" w:pos="2880"/>
-        </w:tabs>
-        <w:ind w:left="2736" w:hanging="936"/>
-      </w:pPr>
-    </w:lvl>
-    <w:lvl w:ilvl="6">
-      <w:start w:val="1"/>
-      <w:numFmt w:val="decimal"/>
-      <w:lvlText w:val="%1.%2.%3.%4.%5.%6.%7."/>
-      <w:lvlJc w:val="left"/>
-      <w:pPr>
-        <w:tabs>
-          <w:tab w:val="num" w:pos="3600"/>
-        </w:tabs>
-        <w:ind w:left="3240" w:hanging="1080"/>
-      </w:pPr>
-    </w:lvl>
-    <w:lvl w:ilvl="7">
-      <w:start w:val="1"/>
-      <w:numFmt w:val="decimal"/>
-      <w:lvlText w:val="%1.%2.%3.%4.%5.%6.%7.%8."/>
-      <w:lvlJc w:val="left"/>
-      <w:pPr>
-        <w:tabs>
-          <w:tab w:val="num" w:pos="3960"/>
-        </w:tabs>
-        <w:ind w:left="3744" w:hanging="1224"/>
-      </w:pPr>
-    </w:lvl>
-    <w:lvl w:ilvl="8">
-      <w:start w:val="1"/>
-      <w:numFmt w:val="decimal"/>
-      <w:lvlText w:val="%1.%2.%3.%4.%5.%6.%7.%8.%9."/>
-      <w:lvlJc w:val="left"/>
-      <w:pPr>
-        <w:tabs>
-          <w:tab w:val="num" w:pos="4680"/>
-        </w:tabs>
-        <w:ind w:left="4320" w:hanging="1440"/>
-      </w:pPr>
-    </w:lvl>
-  </w:abstractNum>
-  <w:abstractNum w:abstractNumId="23" w15:restartNumberingAfterBreak="0">
-    <w:nsid w:val="6DEA01EA"/>
-    <w:multiLevelType w:val="hybridMultilevel"/>
-    <w:tmpl w:val="4E4624A8"/>
-    <w:lvl w:ilvl="0" w:tplc="FFFFFFFF">
-      <w:start w:val="1"/>
-      <w:numFmt w:val="decimal"/>
-      <w:lvlText w:val="%1."/>
-      <w:lvlJc w:val="left"/>
-      <w:pPr>
-        <w:tabs>
-          <w:tab w:val="num" w:pos="1618"/>
-        </w:tabs>
-        <w:ind w:left="1618" w:hanging="360"/>
-      </w:pPr>
-      <w:rPr>
-        <w:rFonts w:hint="default"/>
-      </w:rPr>
-    </w:lvl>
-    <w:lvl w:ilvl="1" w:tplc="040A0019" w:tentative="1">
-      <w:start w:val="1"/>
-      <w:numFmt w:val="lowerLetter"/>
-      <w:lvlText w:val="%2."/>
-      <w:lvlJc w:val="left"/>
-      <w:pPr>
-        <w:tabs>
-          <w:tab w:val="num" w:pos="1618"/>
-        </w:tabs>
-        <w:ind w:left="1618" w:hanging="360"/>
-      </w:pPr>
-    </w:lvl>
-    <w:lvl w:ilvl="2" w:tplc="040A001B" w:tentative="1">
-      <w:start w:val="1"/>
-      <w:numFmt w:val="lowerRoman"/>
-      <w:lvlText w:val="%3."/>
-      <w:lvlJc w:val="right"/>
-      <w:pPr>
-        <w:tabs>
-          <w:tab w:val="num" w:pos="2338"/>
-        </w:tabs>
-        <w:ind w:left="2338" w:hanging="180"/>
-      </w:pPr>
-    </w:lvl>
-    <w:lvl w:ilvl="3" w:tplc="040A000F" w:tentative="1">
-      <w:start w:val="1"/>
-      <w:numFmt w:val="decimal"/>
-      <w:lvlText w:val="%4."/>
-      <w:lvlJc w:val="left"/>
-      <w:pPr>
-        <w:tabs>
-          <w:tab w:val="num" w:pos="3058"/>
-        </w:tabs>
-        <w:ind w:left="3058" w:hanging="360"/>
-      </w:pPr>
-    </w:lvl>
-    <w:lvl w:ilvl="4" w:tplc="040A0019" w:tentative="1">
-      <w:start w:val="1"/>
-      <w:numFmt w:val="lowerLetter"/>
-      <w:lvlText w:val="%5."/>
-      <w:lvlJc w:val="left"/>
-      <w:pPr>
-        <w:tabs>
-          <w:tab w:val="num" w:pos="3778"/>
-        </w:tabs>
-        <w:ind w:left="3778" w:hanging="360"/>
-      </w:pPr>
-    </w:lvl>
-    <w:lvl w:ilvl="5" w:tplc="040A001B" w:tentative="1">
-      <w:start w:val="1"/>
-      <w:numFmt w:val="lowerRoman"/>
-      <w:lvlText w:val="%6."/>
-      <w:lvlJc w:val="right"/>
-      <w:pPr>
-        <w:tabs>
-          <w:tab w:val="num" w:pos="4498"/>
-        </w:tabs>
-        <w:ind w:left="4498" w:hanging="180"/>
-      </w:pPr>
-    </w:lvl>
-    <w:lvl w:ilvl="6" w:tplc="040A000F" w:tentative="1">
-      <w:start w:val="1"/>
-      <w:numFmt w:val="decimal"/>
-      <w:lvlText w:val="%7."/>
-      <w:lvlJc w:val="left"/>
-      <w:pPr>
-        <w:tabs>
-          <w:tab w:val="num" w:pos="5218"/>
-        </w:tabs>
-        <w:ind w:left="5218" w:hanging="360"/>
-      </w:pPr>
-    </w:lvl>
-    <w:lvl w:ilvl="7" w:tplc="040A0019" w:tentative="1">
-      <w:start w:val="1"/>
-      <w:numFmt w:val="lowerLetter"/>
-      <w:lvlText w:val="%8."/>
-      <w:lvlJc w:val="left"/>
-      <w:pPr>
-        <w:tabs>
-          <w:tab w:val="num" w:pos="5938"/>
-        </w:tabs>
-        <w:ind w:left="5938" w:hanging="360"/>
-      </w:pPr>
-    </w:lvl>
-    <w:lvl w:ilvl="8" w:tplc="040A001B" w:tentative="1">
-      <w:start w:val="1"/>
-      <w:numFmt w:val="lowerRoman"/>
-      <w:lvlText w:val="%9."/>
-      <w:lvlJc w:val="right"/>
-      <w:pPr>
-        <w:tabs>
-          <w:tab w:val="num" w:pos="6658"/>
-        </w:tabs>
-        <w:ind w:left="6658" w:hanging="180"/>
-      </w:pPr>
-    </w:lvl>
-  </w:abstractNum>
-  <w:abstractNum w:abstractNumId="24" w15:restartNumberingAfterBreak="0">
-    <w:nsid w:val="784371FF"/>
     <w:multiLevelType w:val="multilevel"/>
     <w:tmpl w:val="D700D27A"/>
     <w:lvl w:ilvl="0">
@@ -12628,158 +10804,24 @@
     <w:abstractNumId w:val="1"/>
   </w:num>
   <w:num w:numId="3">
+    <w:abstractNumId w:val="3"/>
+  </w:num>
+  <w:num w:numId="4">
+    <w:abstractNumId w:val="4"/>
+  </w:num>
+  <w:num w:numId="5">
     <w:abstractNumId w:val="7"/>
   </w:num>
-  <w:num w:numId="4">
-    <w:abstractNumId w:val="21"/>
-  </w:num>
-  <w:num w:numId="5">
-    <w:abstractNumId w:val="8"/>
-  </w:num>
   <w:num w:numId="6">
-    <w:abstractNumId w:val="0"/>
-    <w:lvlOverride w:ilvl="0">
-      <w:startOverride w:val="1"/>
-    </w:lvlOverride>
-    <w:lvlOverride w:ilvl="1"/>
-    <w:lvlOverride w:ilvl="2"/>
-    <w:lvlOverride w:ilvl="3"/>
-    <w:lvlOverride w:ilvl="4"/>
-    <w:lvlOverride w:ilvl="5"/>
-    <w:lvlOverride w:ilvl="6"/>
-    <w:lvlOverride w:ilvl="7"/>
-    <w:lvlOverride w:ilvl="8"/>
+    <w:abstractNumId w:val="2"/>
   </w:num>
   <w:num w:numId="7">
-    <w:abstractNumId w:val="15"/>
+    <w:abstractNumId w:val="6"/>
   </w:num>
   <w:num w:numId="8">
-    <w:abstractNumId w:val="20"/>
-  </w:num>
-  <w:num w:numId="9">
-    <w:abstractNumId w:val="13"/>
-  </w:num>
-  <w:num w:numId="10">
-    <w:abstractNumId w:val="24"/>
-  </w:num>
-  <w:num w:numId="11">
-    <w:abstractNumId w:val="0"/>
-  </w:num>
-  <w:num w:numId="12">
-    <w:abstractNumId w:val="0"/>
-  </w:num>
-  <w:num w:numId="13">
-    <w:abstractNumId w:val="4"/>
-  </w:num>
-  <w:num w:numId="14">
     <w:abstractNumId w:val="5"/>
   </w:num>
-  <w:num w:numId="15">
-    <w:abstractNumId w:val="0"/>
-  </w:num>
-  <w:num w:numId="16">
-    <w:abstractNumId w:val="10"/>
-  </w:num>
-  <w:num w:numId="17">
-    <w:abstractNumId w:val="0"/>
-  </w:num>
-  <w:num w:numId="18">
-    <w:abstractNumId w:val="14"/>
-  </w:num>
-  <w:num w:numId="19">
-    <w:abstractNumId w:val="0"/>
-  </w:num>
-  <w:num w:numId="20">
-    <w:abstractNumId w:val="0"/>
-  </w:num>
-  <w:num w:numId="21">
-    <w:abstractNumId w:val="0"/>
-  </w:num>
-  <w:num w:numId="22">
-    <w:abstractNumId w:val="0"/>
-  </w:num>
-  <w:num w:numId="23">
-    <w:abstractNumId w:val="0"/>
-  </w:num>
-  <w:num w:numId="24">
-    <w:abstractNumId w:val="0"/>
-  </w:num>
-  <w:num w:numId="25">
-    <w:abstractNumId w:val="0"/>
-  </w:num>
-  <w:num w:numId="26">
-    <w:abstractNumId w:val="0"/>
-  </w:num>
-  <w:num w:numId="27">
-    <w:abstractNumId w:val="0"/>
-  </w:num>
-  <w:num w:numId="28">
-    <w:abstractNumId w:val="0"/>
-  </w:num>
-  <w:num w:numId="29">
-    <w:abstractNumId w:val="0"/>
-  </w:num>
-  <w:num w:numId="30">
-    <w:abstractNumId w:val="0"/>
-  </w:num>
-  <w:num w:numId="31">
-    <w:abstractNumId w:val="0"/>
-  </w:num>
-  <w:num w:numId="32">
-    <w:abstractNumId w:val="0"/>
-  </w:num>
-  <w:num w:numId="33">
-    <w:abstractNumId w:val="0"/>
-  </w:num>
-  <w:num w:numId="34">
-    <w:abstractNumId w:val="22"/>
-  </w:num>
-  <w:num w:numId="35">
-    <w:abstractNumId w:val="23"/>
-  </w:num>
-  <w:num w:numId="36">
-    <w:abstractNumId w:val="0"/>
-  </w:num>
-  <w:num w:numId="37">
-    <w:abstractNumId w:val="16"/>
-  </w:num>
-  <w:num w:numId="38">
-    <w:abstractNumId w:val="6"/>
-  </w:num>
-  <w:num w:numId="39">
-    <w:abstractNumId w:val="9"/>
-  </w:num>
-  <w:num w:numId="40">
-    <w:abstractNumId w:val="0"/>
-  </w:num>
-  <w:num w:numId="41">
-    <w:abstractNumId w:val="0"/>
-  </w:num>
-  <w:num w:numId="42">
-    <w:abstractNumId w:val="19"/>
-  </w:num>
-  <w:num w:numId="43">
-    <w:abstractNumId w:val="15"/>
-  </w:num>
-  <w:num w:numId="44">
-    <w:abstractNumId w:val="17"/>
-  </w:num>
-  <w:num w:numId="45">
-    <w:abstractNumId w:val="2"/>
-  </w:num>
-  <w:num w:numId="46">
-    <w:abstractNumId w:val="12"/>
-  </w:num>
-  <w:num w:numId="47">
-    <w:abstractNumId w:val="3"/>
-  </w:num>
-  <w:num w:numId="48">
-    <w:abstractNumId w:val="11"/>
-  </w:num>
-  <w:num w:numId="49">
-    <w:abstractNumId w:val="18"/>
-  </w:num>
-  <w:numIdMacAtCleanup w:val="6"/>
+  <w:numIdMacAtCleanup w:val="8"/>
 </w:numbering>
 </file>
 
@@ -13524,6 +11566,7 @@
   <w:style w:type="paragraph" w:styleId="Textoindependiente">
     <w:name w:val="Body Text"/>
     <w:basedOn w:val="Normal"/>
+    <w:link w:val="TextoindependienteCar"/>
     <w:rsid w:val="00483F2A"/>
     <w:rPr>
       <w:sz w:val="24"/>
@@ -13883,7 +11926,7 @@
     <w:rsid w:val="00000F54"/>
     <w:pPr>
       <w:numPr>
-        <w:numId w:val="7"/>
+        <w:numId w:val="4"/>
       </w:numPr>
       <w:spacing w:after="60"/>
       <w:jc w:val="both"/>
@@ -14006,6 +12049,16 @@
       <w:ind w:left="720"/>
       <w:contextualSpacing/>
     </w:pPr>
+  </w:style>
+  <w:style w:type="character" w:customStyle="1" w:styleId="TextoindependienteCar">
+    <w:name w:val="Texto independiente Car"/>
+    <w:basedOn w:val="Fuentedeprrafopredeter"/>
+    <w:link w:val="Textoindependiente"/>
+    <w:rsid w:val="00B449DD"/>
+    <w:rPr>
+      <w:sz w:val="24"/>
+      <w:lang w:val="es-ES" w:eastAsia="es-ES"/>
+    </w:rPr>
   </w:style>
 </w:styles>
 </file>

</xml_diff>